<commit_message>
Laboratorio 7 observaciones máquina 1 Lindsay Pinto
</commit_message>
<xml_diff>
--- a/Docs/Observaciones-Lab 7.docx
+++ b/Docs/Observaciones-Lab 7.docx
@@ -4,7 +4,7 @@
   <w:body>
     <w:p>
       <w:pPr>
-        <w:pStyle w:val="Title"/>
+        <w:pStyle w:val="Ttulo"/>
         <w:jc w:val="center"/>
         <w:rPr>
           <w:b/>
@@ -29,32 +29,30 @@
         <w:jc w:val="right"/>
         <w:rPr>
           <w:noProof w:val="0"/>
-          <w:lang w:val="es-CO"/>
+          <w:lang w:val="es-419"/>
         </w:rPr>
       </w:pPr>
       <w:r>
         <w:rPr>
           <w:noProof w:val="0"/>
-          <w:lang w:val="es-CO"/>
-        </w:rPr>
-        <w:t xml:space="preserve">Estudiante </w:t>
+          <w:lang w:val="es-419"/>
+        </w:rPr>
+        <w:t>Lindsay Vanessa Pinto Morato</w:t>
       </w:r>
       <w:r>
         <w:rPr>
           <w:noProof w:val="0"/>
-          <w:lang w:val="es-CO"/>
-        </w:rPr>
-        <w:t xml:space="preserve">1 Cod </w:t>
-      </w:r>
-      <w:proofErr w:type="spellStart"/>
+          <w:lang w:val="es-419"/>
+        </w:rPr>
+        <w:t xml:space="preserve"> Cod</w:t>
+      </w:r>
       <w:r>
         <w:rPr>
           <w:noProof w:val="0"/>
-          <w:lang w:val="es-CO"/>
-        </w:rPr>
-        <w:t>XXXX</w:t>
-      </w:r>
-      <w:proofErr w:type="spellEnd"/>
+          <w:lang w:val="es-419"/>
+        </w:rPr>
+        <w:t xml:space="preserve"> 202023138</w:t>
+      </w:r>
     </w:p>
     <w:p>
       <w:pPr>
@@ -62,32 +60,16 @@
         <w:jc w:val="right"/>
         <w:rPr>
           <w:noProof w:val="0"/>
-          <w:lang w:val="es-CO"/>
+          <w:lang w:val="es-419"/>
         </w:rPr>
       </w:pPr>
       <w:r>
         <w:rPr>
           <w:noProof w:val="0"/>
-          <w:lang w:val="es-CO"/>
-        </w:rPr>
-        <w:t xml:space="preserve">Estudiante </w:t>
-      </w:r>
-      <w:r>
-        <w:rPr>
-          <w:noProof w:val="0"/>
-          <w:lang w:val="es-CO"/>
-        </w:rPr>
-        <w:t xml:space="preserve">2 Cod </w:t>
-      </w:r>
-      <w:proofErr w:type="spellStart"/>
-      <w:r>
-        <w:rPr>
-          <w:noProof w:val="0"/>
-          <w:lang w:val="es-CO"/>
-        </w:rPr>
-        <w:t>XXXX</w:t>
-      </w:r>
-      <w:proofErr w:type="spellEnd"/>
+          <w:lang w:val="es-419"/>
+        </w:rPr>
+        <w:t>Maicol Yojan Antonio Rincón Cod 202027329</w:t>
+      </w:r>
     </w:p>
     <w:p>
       <w:pPr>
@@ -111,7 +93,7 @@
     </w:p>
     <w:tbl>
       <w:tblPr>
-        <w:tblStyle w:val="GridTable2"/>
+        <w:tblStyle w:val="Tabladecuadrcula2"/>
         <w:tblW w:w="3694" w:type="pct"/>
         <w:jc w:val="center"/>
         <w:tblLook w:val="04A0" w:firstRow="1" w:lastRow="0" w:firstColumn="1" w:lastColumn="0" w:noHBand="0" w:noVBand="1"/>
@@ -244,6 +226,14 @@
                 <w:lang w:val="es-CO"/>
               </w:rPr>
             </w:pPr>
+            <w:r>
+              <w:rPr>
+                <w:rFonts w:ascii="Dax-Regular" w:hAnsi="Dax-Regular"/>
+                <w:noProof w:val="0"/>
+                <w:lang w:val="es-419"/>
+              </w:rPr>
+              <w:t>AMD Ryzen 5 3500U with Radeon Vega Mobile Gfx 2.10GHZ</w:t>
+            </w:r>
           </w:p>
         </w:tc>
         <w:tc>
@@ -260,6 +250,14 @@
                 <w:lang w:val="es-CO"/>
               </w:rPr>
             </w:pPr>
+            <w:r>
+              <w:rPr>
+                <w:rFonts w:ascii="Dax-Regular" w:hAnsi="Dax-Regular"/>
+                <w:noProof w:val="0"/>
+                <w:lang w:val="es-419"/>
+              </w:rPr>
+              <w:t>Intel Pentium Quad Core Processor N4200 1.10 GHz</w:t>
+            </w:r>
           </w:p>
         </w:tc>
       </w:tr>
@@ -305,6 +303,14 @@
                 <w:lang w:val="es-CO"/>
               </w:rPr>
             </w:pPr>
+            <w:r>
+              <w:rPr>
+                <w:rFonts w:ascii="Dax-Regular" w:hAnsi="Dax-Regular"/>
+                <w:noProof w:val="0"/>
+                <w:lang w:val="es-419"/>
+              </w:rPr>
+              <w:t>8,00GB (6.94 utilizable)</w:t>
+            </w:r>
           </w:p>
         </w:tc>
         <w:tc>
@@ -321,6 +327,14 @@
                 <w:lang w:val="es-CO"/>
               </w:rPr>
             </w:pPr>
+            <w:r>
+              <w:rPr>
+                <w:rFonts w:ascii="Dax-Regular" w:hAnsi="Dax-Regular"/>
+                <w:noProof w:val="0"/>
+                <w:lang w:val="es-419"/>
+              </w:rPr>
+              <w:t>4,00GB (3.84 Utilizable)</w:t>
+            </w:r>
           </w:p>
         </w:tc>
       </w:tr>
@@ -367,6 +381,14 @@
                 <w:lang w:val="es-CO"/>
               </w:rPr>
             </w:pPr>
+            <w:r>
+              <w:rPr>
+                <w:rFonts w:ascii="Dax-Regular" w:hAnsi="Dax-Regular"/>
+                <w:noProof w:val="0"/>
+                <w:lang w:val="es-419"/>
+              </w:rPr>
+              <w:t>Windows 10 Home Single languaje</w:t>
+            </w:r>
           </w:p>
         </w:tc>
         <w:tc>
@@ -384,13 +406,21 @@
                 <w:lang w:val="es-CO"/>
               </w:rPr>
             </w:pPr>
+            <w:r>
+              <w:rPr>
+                <w:rFonts w:ascii="Dax-Regular" w:hAnsi="Dax-Regular"/>
+                <w:noProof w:val="0"/>
+                <w:lang w:val="es-419"/>
+              </w:rPr>
+              <w:t>Windows 10 Pro</w:t>
+            </w:r>
           </w:p>
         </w:tc>
       </w:tr>
     </w:tbl>
     <w:p>
       <w:pPr>
-        <w:pStyle w:val="Caption"/>
+        <w:pStyle w:val="Descripcin"/>
         <w:jc w:val="center"/>
         <w:rPr>
           <w:lang w:val="es-CO"/>
@@ -444,7 +474,7 @@
     </w:p>
     <w:p>
       <w:pPr>
-        <w:pStyle w:val="Heading1"/>
+        <w:pStyle w:val="Ttulo1"/>
         <w:rPr>
           <w:b/>
           <w:bCs/>
@@ -464,7 +494,7 @@
     </w:p>
     <w:p>
       <w:pPr>
-        <w:pStyle w:val="Heading2"/>
+        <w:pStyle w:val="Ttulo2"/>
         <w:rPr>
           <w:b/>
           <w:bCs/>
@@ -538,35 +568,7 @@
                 <w:color w:val="000000"/>
                 <w:u w:val="single"/>
               </w:rPr>
-              <w:t xml:space="preserve">Carga de </w:t>
-            </w:r>
-            <w:proofErr w:type="spellStart"/>
-            <w:r>
-              <w:rPr>
-                <w:rFonts w:ascii="Calibri" w:eastAsia="Times New Roman" w:hAnsi="Calibri" w:cs="Calibri"/>
-                <w:b/>
-                <w:bCs/>
-                <w:i/>
-                <w:iCs/>
-                <w:noProof w:val="0"/>
-                <w:color w:val="000000"/>
-                <w:u w:val="single"/>
-              </w:rPr>
-              <w:t>Catálogo</w:t>
-            </w:r>
-            <w:proofErr w:type="spellEnd"/>
-            <w:r>
-              <w:rPr>
-                <w:rFonts w:ascii="Calibri" w:eastAsia="Times New Roman" w:hAnsi="Calibri" w:cs="Calibri"/>
-                <w:b/>
-                <w:bCs/>
-                <w:i/>
-                <w:iCs/>
-                <w:noProof w:val="0"/>
-                <w:color w:val="000000"/>
-                <w:u w:val="single"/>
-              </w:rPr>
-              <w:t xml:space="preserve"> PROBING</w:t>
+              <w:t>Carga de Catálogo PROBING</w:t>
             </w:r>
           </w:p>
         </w:tc>
@@ -637,7 +639,6 @@
                 <w:color w:val="000000"/>
               </w:rPr>
             </w:pPr>
-            <w:proofErr w:type="spellStart"/>
             <w:r>
               <w:rPr>
                 <w:rFonts w:ascii="Calibri" w:eastAsia="Times New Roman" w:hAnsi="Calibri" w:cs="Calibri"/>
@@ -646,40 +647,7 @@
                 <w:noProof w:val="0"/>
                 <w:color w:val="000000"/>
               </w:rPr>
-              <w:t>Consumo</w:t>
-            </w:r>
-            <w:proofErr w:type="spellEnd"/>
-            <w:r>
-              <w:rPr>
-                <w:rFonts w:ascii="Calibri" w:eastAsia="Times New Roman" w:hAnsi="Calibri" w:cs="Calibri"/>
-                <w:b/>
-                <w:bCs/>
-                <w:noProof w:val="0"/>
-                <w:color w:val="000000"/>
-              </w:rPr>
-              <w:t xml:space="preserve"> de </w:t>
-            </w:r>
-            <w:proofErr w:type="spellStart"/>
-            <w:r>
-              <w:rPr>
-                <w:rFonts w:ascii="Calibri" w:eastAsia="Times New Roman" w:hAnsi="Calibri" w:cs="Calibri"/>
-                <w:b/>
-                <w:bCs/>
-                <w:noProof w:val="0"/>
-                <w:color w:val="000000"/>
-              </w:rPr>
-              <w:t>Datos</w:t>
-            </w:r>
-            <w:proofErr w:type="spellEnd"/>
-            <w:r>
-              <w:rPr>
-                <w:rFonts w:ascii="Calibri" w:eastAsia="Times New Roman" w:hAnsi="Calibri" w:cs="Calibri"/>
-                <w:b/>
-                <w:bCs/>
-                <w:noProof w:val="0"/>
-                <w:color w:val="000000"/>
-              </w:rPr>
-              <w:t xml:space="preserve"> [kB]</w:t>
+              <w:t>Consumo de Datos [kB]</w:t>
             </w:r>
           </w:p>
         </w:tc>
@@ -708,7 +676,6 @@
                 <w:color w:val="000000"/>
               </w:rPr>
             </w:pPr>
-            <w:proofErr w:type="spellStart"/>
             <w:r>
               <w:rPr>
                 <w:rFonts w:ascii="Calibri" w:eastAsia="Times New Roman" w:hAnsi="Calibri" w:cs="Calibri"/>
@@ -717,40 +684,7 @@
                 <w:noProof w:val="0"/>
                 <w:color w:val="000000"/>
               </w:rPr>
-              <w:t>Tiempo</w:t>
-            </w:r>
-            <w:proofErr w:type="spellEnd"/>
-            <w:r>
-              <w:rPr>
-                <w:rFonts w:ascii="Calibri" w:eastAsia="Times New Roman" w:hAnsi="Calibri" w:cs="Calibri"/>
-                <w:b/>
-                <w:bCs/>
-                <w:noProof w:val="0"/>
-                <w:color w:val="000000"/>
-              </w:rPr>
-              <w:t xml:space="preserve"> de </w:t>
-            </w:r>
-            <w:proofErr w:type="spellStart"/>
-            <w:r>
-              <w:rPr>
-                <w:rFonts w:ascii="Calibri" w:eastAsia="Times New Roman" w:hAnsi="Calibri" w:cs="Calibri"/>
-                <w:b/>
-                <w:bCs/>
-                <w:noProof w:val="0"/>
-                <w:color w:val="000000"/>
-              </w:rPr>
-              <w:t>Ejecución</w:t>
-            </w:r>
-            <w:proofErr w:type="spellEnd"/>
-            <w:r>
-              <w:rPr>
-                <w:rFonts w:ascii="Calibri" w:eastAsia="Times New Roman" w:hAnsi="Calibri" w:cs="Calibri"/>
-                <w:b/>
-                <w:bCs/>
-                <w:noProof w:val="0"/>
-                <w:color w:val="000000"/>
-              </w:rPr>
-              <w:t xml:space="preserve"> [ms]</w:t>
+              <w:t>Tiempo de Ejecución [ms]</w:t>
             </w:r>
           </w:p>
         </w:tc>
@@ -814,6 +748,13 @@
                 <w:color w:val="000000"/>
               </w:rPr>
             </w:pPr>
+            <w:r>
+              <w:rPr>
+                <w:rFonts w:ascii="Calibri" w:hAnsi="Calibri" w:cs="Calibri"/>
+                <w:color w:val="000000"/>
+              </w:rPr>
+              <w:t>1911133,29</w:t>
+            </w:r>
           </w:p>
         </w:tc>
         <w:tc>
@@ -838,6 +779,13 @@
                 <w:color w:val="000000"/>
               </w:rPr>
             </w:pPr>
+            <w:r>
+              <w:rPr>
+                <w:rFonts w:ascii="Calibri" w:hAnsi="Calibri" w:cs="Calibri"/>
+                <w:color w:val="000000"/>
+              </w:rPr>
+              <w:t>67851,53</w:t>
+            </w:r>
           </w:p>
         </w:tc>
       </w:tr>
@@ -900,6 +848,13 @@
                 <w:color w:val="000000"/>
               </w:rPr>
             </w:pPr>
+            <w:r>
+              <w:rPr>
+                <w:rFonts w:ascii="Calibri" w:hAnsi="Calibri" w:cs="Calibri"/>
+                <w:color w:val="000000"/>
+              </w:rPr>
+              <w:t>1911133,18</w:t>
+            </w:r>
           </w:p>
         </w:tc>
         <w:tc>
@@ -924,6 +879,13 @@
                 <w:color w:val="000000"/>
               </w:rPr>
             </w:pPr>
+            <w:r>
+              <w:rPr>
+                <w:rFonts w:ascii="Calibri" w:hAnsi="Calibri" w:cs="Calibri"/>
+                <w:color w:val="000000"/>
+              </w:rPr>
+              <w:t>67091,59</w:t>
+            </w:r>
           </w:p>
         </w:tc>
       </w:tr>
@@ -986,6 +948,13 @@
                 <w:color w:val="000000"/>
               </w:rPr>
             </w:pPr>
+            <w:r>
+              <w:rPr>
+                <w:rFonts w:ascii="Calibri" w:hAnsi="Calibri" w:cs="Calibri"/>
+                <w:color w:val="000000"/>
+              </w:rPr>
+              <w:t>1911133,11</w:t>
+            </w:r>
           </w:p>
         </w:tc>
         <w:tc>
@@ -1010,13 +979,20 @@
                 <w:color w:val="000000"/>
               </w:rPr>
             </w:pPr>
+            <w:r>
+              <w:rPr>
+                <w:rFonts w:ascii="Calibri" w:hAnsi="Calibri" w:cs="Calibri"/>
+                <w:color w:val="000000"/>
+              </w:rPr>
+              <w:t>67083,80</w:t>
+            </w:r>
           </w:p>
         </w:tc>
       </w:tr>
     </w:tbl>
     <w:p>
       <w:pPr>
-        <w:pStyle w:val="Caption"/>
+        <w:pStyle w:val="Descripcin"/>
         <w:jc w:val="center"/>
         <w:rPr>
           <w:lang w:val="es-419"/>
@@ -1147,35 +1123,7 @@
                 <w:color w:val="000000"/>
                 <w:u w:val="single"/>
               </w:rPr>
-              <w:t xml:space="preserve">Carga de </w:t>
-            </w:r>
-            <w:proofErr w:type="spellStart"/>
-            <w:r>
-              <w:rPr>
-                <w:rFonts w:ascii="Calibri" w:eastAsia="Times New Roman" w:hAnsi="Calibri" w:cs="Calibri"/>
-                <w:b/>
-                <w:bCs/>
-                <w:i/>
-                <w:iCs/>
-                <w:noProof w:val="0"/>
-                <w:color w:val="000000"/>
-                <w:u w:val="single"/>
-              </w:rPr>
-              <w:t>Catálogo</w:t>
-            </w:r>
-            <w:proofErr w:type="spellEnd"/>
-            <w:r>
-              <w:rPr>
-                <w:rFonts w:ascii="Calibri" w:eastAsia="Times New Roman" w:hAnsi="Calibri" w:cs="Calibri"/>
-                <w:b/>
-                <w:bCs/>
-                <w:i/>
-                <w:iCs/>
-                <w:noProof w:val="0"/>
-                <w:color w:val="000000"/>
-                <w:u w:val="single"/>
-              </w:rPr>
-              <w:t xml:space="preserve"> CHAINING</w:t>
+              <w:t>Carga de Catálogo CHAINING</w:t>
             </w:r>
           </w:p>
         </w:tc>
@@ -1246,7 +1194,6 @@
                 <w:color w:val="000000"/>
               </w:rPr>
             </w:pPr>
-            <w:proofErr w:type="spellStart"/>
             <w:r>
               <w:rPr>
                 <w:rFonts w:ascii="Calibri" w:eastAsia="Times New Roman" w:hAnsi="Calibri" w:cs="Calibri"/>
@@ -1255,40 +1202,7 @@
                 <w:noProof w:val="0"/>
                 <w:color w:val="000000"/>
               </w:rPr>
-              <w:t>Consumo</w:t>
-            </w:r>
-            <w:proofErr w:type="spellEnd"/>
-            <w:r>
-              <w:rPr>
-                <w:rFonts w:ascii="Calibri" w:eastAsia="Times New Roman" w:hAnsi="Calibri" w:cs="Calibri"/>
-                <w:b/>
-                <w:bCs/>
-                <w:noProof w:val="0"/>
-                <w:color w:val="000000"/>
-              </w:rPr>
-              <w:t xml:space="preserve"> de </w:t>
-            </w:r>
-            <w:proofErr w:type="spellStart"/>
-            <w:r>
-              <w:rPr>
-                <w:rFonts w:ascii="Calibri" w:eastAsia="Times New Roman" w:hAnsi="Calibri" w:cs="Calibri"/>
-                <w:b/>
-                <w:bCs/>
-                <w:noProof w:val="0"/>
-                <w:color w:val="000000"/>
-              </w:rPr>
-              <w:t>Datos</w:t>
-            </w:r>
-            <w:proofErr w:type="spellEnd"/>
-            <w:r>
-              <w:rPr>
-                <w:rFonts w:ascii="Calibri" w:eastAsia="Times New Roman" w:hAnsi="Calibri" w:cs="Calibri"/>
-                <w:b/>
-                <w:bCs/>
-                <w:noProof w:val="0"/>
-                <w:color w:val="000000"/>
-              </w:rPr>
-              <w:t xml:space="preserve"> [kB]</w:t>
+              <w:t>Consumo de Datos [kB]</w:t>
             </w:r>
           </w:p>
         </w:tc>
@@ -1317,7 +1231,6 @@
                 <w:color w:val="000000"/>
               </w:rPr>
             </w:pPr>
-            <w:proofErr w:type="spellStart"/>
             <w:r>
               <w:rPr>
                 <w:rFonts w:ascii="Calibri" w:eastAsia="Times New Roman" w:hAnsi="Calibri" w:cs="Calibri"/>
@@ -1326,40 +1239,7 @@
                 <w:noProof w:val="0"/>
                 <w:color w:val="000000"/>
               </w:rPr>
-              <w:t>Tiempo</w:t>
-            </w:r>
-            <w:proofErr w:type="spellEnd"/>
-            <w:r>
-              <w:rPr>
-                <w:rFonts w:ascii="Calibri" w:eastAsia="Times New Roman" w:hAnsi="Calibri" w:cs="Calibri"/>
-                <w:b/>
-                <w:bCs/>
-                <w:noProof w:val="0"/>
-                <w:color w:val="000000"/>
-              </w:rPr>
-              <w:t xml:space="preserve"> de </w:t>
-            </w:r>
-            <w:proofErr w:type="spellStart"/>
-            <w:r>
-              <w:rPr>
-                <w:rFonts w:ascii="Calibri" w:eastAsia="Times New Roman" w:hAnsi="Calibri" w:cs="Calibri"/>
-                <w:b/>
-                <w:bCs/>
-                <w:noProof w:val="0"/>
-                <w:color w:val="000000"/>
-              </w:rPr>
-              <w:t>Ejecución</w:t>
-            </w:r>
-            <w:proofErr w:type="spellEnd"/>
-            <w:r>
-              <w:rPr>
-                <w:rFonts w:ascii="Calibri" w:eastAsia="Times New Roman" w:hAnsi="Calibri" w:cs="Calibri"/>
-                <w:b/>
-                <w:bCs/>
-                <w:noProof w:val="0"/>
-                <w:color w:val="000000"/>
-              </w:rPr>
-              <w:t xml:space="preserve"> [ms]</w:t>
+              <w:t>Tiempo de Ejecución [ms]</w:t>
             </w:r>
           </w:p>
         </w:tc>
@@ -1423,6 +1303,13 @@
                 <w:color w:val="000000"/>
               </w:rPr>
             </w:pPr>
+            <w:r>
+              <w:rPr>
+                <w:rFonts w:ascii="Calibri" w:hAnsi="Calibri" w:cs="Calibri"/>
+                <w:color w:val="000000"/>
+              </w:rPr>
+              <w:t>1911146,18</w:t>
+            </w:r>
           </w:p>
         </w:tc>
         <w:tc>
@@ -1447,6 +1334,13 @@
                 <w:color w:val="000000"/>
               </w:rPr>
             </w:pPr>
+            <w:r>
+              <w:rPr>
+                <w:rFonts w:ascii="Calibri" w:hAnsi="Calibri" w:cs="Calibri"/>
+                <w:color w:val="000000"/>
+              </w:rPr>
+              <w:t>69249,65</w:t>
+            </w:r>
           </w:p>
         </w:tc>
       </w:tr>
@@ -1509,6 +1403,13 @@
                 <w:color w:val="000000"/>
               </w:rPr>
             </w:pPr>
+            <w:r>
+              <w:rPr>
+                <w:rFonts w:ascii="Calibri" w:hAnsi="Calibri" w:cs="Calibri"/>
+                <w:color w:val="000000"/>
+              </w:rPr>
+              <w:t>1911150,15</w:t>
+            </w:r>
           </w:p>
         </w:tc>
         <w:tc>
@@ -1533,6 +1434,13 @@
                 <w:color w:val="000000"/>
               </w:rPr>
             </w:pPr>
+            <w:r>
+              <w:rPr>
+                <w:rFonts w:ascii="Calibri" w:hAnsi="Calibri" w:cs="Calibri"/>
+                <w:color w:val="000000"/>
+              </w:rPr>
+              <w:t>71331,31</w:t>
+            </w:r>
           </w:p>
         </w:tc>
       </w:tr>
@@ -1595,6 +1503,13 @@
                 <w:color w:val="000000"/>
               </w:rPr>
             </w:pPr>
+            <w:r>
+              <w:rPr>
+                <w:rFonts w:ascii="Calibri" w:hAnsi="Calibri" w:cs="Calibri"/>
+                <w:color w:val="000000"/>
+              </w:rPr>
+              <w:t>1911151,15</w:t>
+            </w:r>
           </w:p>
         </w:tc>
         <w:tc>
@@ -1619,13 +1534,20 @@
                 <w:color w:val="000000"/>
               </w:rPr>
             </w:pPr>
+            <w:r>
+              <w:rPr>
+                <w:rFonts w:ascii="Calibri" w:hAnsi="Calibri" w:cs="Calibri"/>
+                <w:color w:val="000000"/>
+              </w:rPr>
+              <w:t>72751,78</w:t>
+            </w:r>
           </w:p>
         </w:tc>
       </w:tr>
     </w:tbl>
     <w:p>
       <w:pPr>
-        <w:pStyle w:val="Caption"/>
+        <w:pStyle w:val="Descripcin"/>
         <w:jc w:val="center"/>
         <w:rPr>
           <w:lang w:val="es-CO"/>
@@ -1702,7 +1624,7 @@
     </w:p>
     <w:p>
       <w:pPr>
-        <w:pStyle w:val="Heading2"/>
+        <w:pStyle w:val="Ttulo2"/>
         <w:rPr>
           <w:b/>
           <w:bCs/>
@@ -1775,7 +1697,7 @@
     </w:p>
     <w:p>
       <w:pPr>
-        <w:pStyle w:val="ListParagraph"/>
+        <w:pStyle w:val="Prrafodelista"/>
         <w:numPr>
           <w:ilvl w:val="0"/>
           <w:numId w:val="10"/>
@@ -1811,7 +1733,481 @@
     </w:p>
     <w:p>
       <w:pPr>
-        <w:pStyle w:val="Heading1"/>
+        <w:pStyle w:val="Prrafodelista"/>
+        <w:spacing w:after="0"/>
+        <w:jc w:val="both"/>
+        <w:rPr>
+          <w:rFonts w:ascii="Dax-Regular" w:hAnsi="Dax-Regular"/>
+          <w:lang w:val="es-CO"/>
+        </w:rPr>
+      </w:pPr>
+    </w:p>
+    <w:p>
+      <w:pPr>
+        <w:pStyle w:val="Prrafodelista"/>
+        <w:spacing w:after="0"/>
+        <w:jc w:val="both"/>
+        <w:rPr>
+          <w:rFonts w:ascii="Dax-Regular" w:hAnsi="Dax-Regular"/>
+          <w:lang w:val="es-CO"/>
+        </w:rPr>
+      </w:pPr>
+    </w:p>
+    <w:p>
+      <w:pPr>
+        <w:pStyle w:val="Prrafodelista"/>
+        <w:spacing w:after="0"/>
+        <w:jc w:val="both"/>
+        <w:rPr>
+          <w:rFonts w:ascii="Dax-Regular" w:hAnsi="Dax-Regular"/>
+          <w:lang w:val="es-CO"/>
+        </w:rPr>
+      </w:pPr>
+    </w:p>
+    <w:p>
+      <w:pPr>
+        <w:pStyle w:val="Prrafodelista"/>
+        <w:spacing w:after="0"/>
+        <w:jc w:val="both"/>
+        <w:rPr>
+          <w:rFonts w:ascii="Dax-Regular" w:hAnsi="Dax-Regular"/>
+          <w:lang w:val="es-CO"/>
+        </w:rPr>
+      </w:pPr>
+    </w:p>
+    <w:p>
+      <w:pPr>
+        <w:pStyle w:val="Prrafodelista"/>
+        <w:spacing w:after="0"/>
+        <w:jc w:val="both"/>
+        <w:rPr>
+          <w:rFonts w:ascii="Dax-Regular" w:hAnsi="Dax-Regular"/>
+          <w:lang w:val="es-CO"/>
+        </w:rPr>
+      </w:pPr>
+    </w:p>
+    <w:p>
+      <w:pPr>
+        <w:pStyle w:val="Prrafodelista"/>
+        <w:spacing w:after="0"/>
+        <w:jc w:val="both"/>
+        <w:rPr>
+          <w:rFonts w:ascii="Dax-Regular" w:hAnsi="Dax-Regular"/>
+          <w:lang w:val="es-CO"/>
+        </w:rPr>
+      </w:pPr>
+    </w:p>
+    <w:p>
+      <w:pPr>
+        <w:pStyle w:val="Prrafodelista"/>
+        <w:spacing w:after="0"/>
+        <w:jc w:val="both"/>
+        <w:rPr>
+          <w:rFonts w:ascii="Dax-Regular" w:hAnsi="Dax-Regular"/>
+          <w:lang w:val="es-CO"/>
+        </w:rPr>
+      </w:pPr>
+    </w:p>
+    <w:p>
+      <w:pPr>
+        <w:pStyle w:val="Prrafodelista"/>
+        <w:spacing w:after="0"/>
+        <w:jc w:val="both"/>
+        <w:rPr>
+          <w:rFonts w:ascii="Dax-Regular" w:hAnsi="Dax-Regular"/>
+          <w:lang w:val="es-CO"/>
+        </w:rPr>
+      </w:pPr>
+    </w:p>
+    <w:p>
+      <w:pPr>
+        <w:pStyle w:val="Prrafodelista"/>
+        <w:spacing w:after="0"/>
+        <w:ind w:left="0"/>
+        <w:rPr>
+          <w:rFonts w:ascii="Dax-Regular" w:hAnsi="Dax-Regular"/>
+          <w:lang w:val="es-CO"/>
+        </w:rPr>
+      </w:pPr>
+      <w:r>
+        <w:rPr>
+          <w:rFonts w:ascii="Dax-Regular" w:hAnsi="Dax-Regular"/>
+          <w:noProof/>
+          <w:lang w:val="es-CO"/>
+        </w:rPr>
+        <w:lastRenderedPageBreak/>
+        <w:drawing>
+          <wp:inline distT="0" distB="0" distL="0" distR="0" wp14:anchorId="6D06F12A" wp14:editId="7FFB3A1F">
+            <wp:extent cx="5895340" cy="4278569"/>
+            <wp:effectExtent l="0" t="0" r="0" b="8255"/>
+            <wp:docPr id="4" name="Imagen 4"/>
+            <wp:cNvGraphicFramePr>
+              <a:graphicFrameLocks xmlns:a="http://schemas.openxmlformats.org/drawingml/2006/main" noChangeAspect="1"/>
+            </wp:cNvGraphicFramePr>
+            <a:graphic xmlns:a="http://schemas.openxmlformats.org/drawingml/2006/main">
+              <a:graphicData uri="http://schemas.openxmlformats.org/drawingml/2006/picture">
+                <pic:pic xmlns:pic="http://schemas.openxmlformats.org/drawingml/2006/picture">
+                  <pic:nvPicPr>
+                    <pic:cNvPr id="0" name="Picture 4"/>
+                    <pic:cNvPicPr>
+                      <a:picLocks noChangeAspect="1" noChangeArrowheads="1"/>
+                    </pic:cNvPicPr>
+                  </pic:nvPicPr>
+                  <pic:blipFill>
+                    <a:blip r:embed="rId8">
+                      <a:extLst>
+                        <a:ext uri="{28A0092B-C50C-407E-A947-70E740481C1C}">
+                          <a14:useLocalDpi xmlns:a14="http://schemas.microsoft.com/office/drawing/2010/main" val="0"/>
+                        </a:ext>
+                      </a:extLst>
+                    </a:blip>
+                    <a:srcRect/>
+                    <a:stretch>
+                      <a:fillRect/>
+                    </a:stretch>
+                  </pic:blipFill>
+                  <pic:spPr bwMode="auto">
+                    <a:xfrm>
+                      <a:off x="0" y="0"/>
+                      <a:ext cx="5914517" cy="4292487"/>
+                    </a:xfrm>
+                    <a:prstGeom prst="rect">
+                      <a:avLst/>
+                    </a:prstGeom>
+                    <a:noFill/>
+                  </pic:spPr>
+                </pic:pic>
+              </a:graphicData>
+            </a:graphic>
+          </wp:inline>
+        </w:drawing>
+      </w:r>
+    </w:p>
+    <w:p>
+      <w:pPr>
+        <w:pStyle w:val="Prrafodelista"/>
+        <w:spacing w:after="0"/>
+        <w:jc w:val="both"/>
+        <w:rPr>
+          <w:rFonts w:ascii="Dax-Regular" w:hAnsi="Dax-Regular"/>
+          <w:lang w:val="es-CO"/>
+        </w:rPr>
+      </w:pPr>
+    </w:p>
+    <w:p>
+      <w:pPr>
+        <w:pStyle w:val="Prrafodelista"/>
+        <w:spacing w:after="0"/>
+        <w:ind w:left="0"/>
+        <w:jc w:val="both"/>
+        <w:rPr>
+          <w:rFonts w:ascii="Dax-Regular" w:hAnsi="Dax-Regular"/>
+          <w:lang w:val="es-CO"/>
+        </w:rPr>
+      </w:pPr>
+      <w:r>
+        <w:rPr>
+          <w:rFonts w:ascii="Dax-Regular" w:hAnsi="Dax-Regular"/>
+          <w:lang w:val="es-CO"/>
+        </w:rPr>
+        <w:t>La gráfica anterior muestra que para la carga de datos de tipo CHANING tuvo variaciones ligeramente más marcadas tanto en uso de memoria como en tiempo</w:t>
+      </w:r>
+      <w:r>
+        <w:rPr>
+          <w:rFonts w:ascii="Dax-Regular" w:hAnsi="Dax-Regular"/>
+          <w:lang w:val="es-CO"/>
+        </w:rPr>
+        <w:t xml:space="preserve"> las cuales eran esperadas por los recorridos adicionales que deben hacerse dentro de cada bucket a medida que aumenta el factor de carga.</w:t>
+      </w:r>
+    </w:p>
+    <w:p>
+      <w:pPr>
+        <w:pStyle w:val="Prrafodelista"/>
+        <w:spacing w:after="0"/>
+        <w:ind w:left="0"/>
+        <w:jc w:val="both"/>
+        <w:rPr>
+          <w:rFonts w:ascii="Dax-Regular" w:hAnsi="Dax-Regular"/>
+          <w:lang w:val="es-CO"/>
+        </w:rPr>
+      </w:pPr>
+    </w:p>
+    <w:p>
+      <w:pPr>
+        <w:pStyle w:val="Prrafodelista"/>
+        <w:spacing w:after="0"/>
+        <w:ind w:left="0"/>
+        <w:jc w:val="both"/>
+        <w:rPr>
+          <w:rFonts w:ascii="Dax-Regular" w:hAnsi="Dax-Regular"/>
+          <w:lang w:val="es-CO"/>
+        </w:rPr>
+      </w:pPr>
+      <w:r>
+        <w:rPr>
+          <w:rFonts w:ascii="Dax-Regular" w:hAnsi="Dax-Regular"/>
+          <w:lang w:val="es-CO"/>
+        </w:rPr>
+        <w:t>A continuación, presentamos las gráficas de cada uno por separado para mejor ilustración:</w:t>
+      </w:r>
+    </w:p>
+    <w:p>
+      <w:pPr>
+        <w:pStyle w:val="Prrafodelista"/>
+        <w:spacing w:after="0"/>
+        <w:ind w:left="0"/>
+        <w:jc w:val="both"/>
+        <w:rPr>
+          <w:rFonts w:ascii="Dax-Regular" w:hAnsi="Dax-Regular"/>
+          <w:lang w:val="es-CO"/>
+        </w:rPr>
+      </w:pPr>
+    </w:p>
+    <w:p>
+      <w:pPr>
+        <w:pStyle w:val="Prrafodelista"/>
+        <w:spacing w:after="0"/>
+        <w:ind w:left="0"/>
+        <w:jc w:val="both"/>
+        <w:rPr>
+          <w:rFonts w:ascii="Dax-Regular" w:hAnsi="Dax-Regular"/>
+          <w:lang w:val="es-CO"/>
+        </w:rPr>
+      </w:pPr>
+    </w:p>
+    <w:p>
+      <w:pPr>
+        <w:pStyle w:val="Prrafodelista"/>
+        <w:spacing w:after="0"/>
+        <w:ind w:left="0"/>
+        <w:jc w:val="both"/>
+        <w:rPr>
+          <w:rFonts w:ascii="Dax-Regular" w:hAnsi="Dax-Regular"/>
+          <w:lang w:val="es-CO"/>
+        </w:rPr>
+      </w:pPr>
+    </w:p>
+    <w:p>
+      <w:pPr>
+        <w:pStyle w:val="Prrafodelista"/>
+        <w:spacing w:after="0"/>
+        <w:ind w:left="0"/>
+        <w:jc w:val="both"/>
+        <w:rPr>
+          <w:rFonts w:ascii="Dax-Regular" w:hAnsi="Dax-Regular"/>
+          <w:lang w:val="es-CO"/>
+        </w:rPr>
+      </w:pPr>
+    </w:p>
+    <w:p>
+      <w:pPr>
+        <w:pStyle w:val="Prrafodelista"/>
+        <w:spacing w:after="0"/>
+        <w:ind w:left="0"/>
+        <w:jc w:val="both"/>
+        <w:rPr>
+          <w:rFonts w:ascii="Dax-Regular" w:hAnsi="Dax-Regular"/>
+          <w:lang w:val="es-CO"/>
+        </w:rPr>
+      </w:pPr>
+    </w:p>
+    <w:p>
+      <w:pPr>
+        <w:pStyle w:val="Prrafodelista"/>
+        <w:spacing w:after="0"/>
+        <w:ind w:left="0"/>
+        <w:jc w:val="both"/>
+        <w:rPr>
+          <w:rFonts w:ascii="Dax-Regular" w:hAnsi="Dax-Regular"/>
+          <w:lang w:val="es-CO"/>
+        </w:rPr>
+      </w:pPr>
+    </w:p>
+    <w:p>
+      <w:pPr>
+        <w:pStyle w:val="Prrafodelista"/>
+        <w:spacing w:after="0"/>
+        <w:ind w:left="0"/>
+        <w:jc w:val="both"/>
+        <w:rPr>
+          <w:rFonts w:ascii="Dax-Regular" w:hAnsi="Dax-Regular"/>
+          <w:lang w:val="es-CO"/>
+        </w:rPr>
+      </w:pPr>
+    </w:p>
+    <w:p>
+      <w:pPr>
+        <w:pStyle w:val="Prrafodelista"/>
+        <w:spacing w:after="0"/>
+        <w:ind w:left="0"/>
+        <w:jc w:val="both"/>
+        <w:rPr>
+          <w:rFonts w:ascii="Dax-Regular" w:hAnsi="Dax-Regular"/>
+          <w:lang w:val="es-CO"/>
+        </w:rPr>
+      </w:pPr>
+    </w:p>
+    <w:p>
+      <w:pPr>
+        <w:pStyle w:val="Prrafodelista"/>
+        <w:spacing w:after="0"/>
+        <w:ind w:left="0"/>
+        <w:jc w:val="both"/>
+        <w:rPr>
+          <w:rFonts w:ascii="Dax-Regular" w:hAnsi="Dax-Regular"/>
+          <w:lang w:val="es-CO"/>
+        </w:rPr>
+      </w:pPr>
+    </w:p>
+    <w:p>
+      <w:pPr>
+        <w:pStyle w:val="Prrafodelista"/>
+        <w:spacing w:after="0"/>
+        <w:ind w:left="0"/>
+        <w:jc w:val="both"/>
+        <w:rPr>
+          <w:rFonts w:ascii="Dax-Regular" w:hAnsi="Dax-Regular"/>
+          <w:lang w:val="es-CO"/>
+        </w:rPr>
+      </w:pPr>
+    </w:p>
+    <w:p>
+      <w:pPr>
+        <w:pStyle w:val="Prrafodelista"/>
+        <w:spacing w:after="0"/>
+        <w:ind w:left="0"/>
+        <w:jc w:val="both"/>
+        <w:rPr>
+          <w:rFonts w:ascii="Dax-Regular" w:hAnsi="Dax-Regular"/>
+          <w:lang w:val="es-CO"/>
+        </w:rPr>
+      </w:pPr>
+    </w:p>
+    <w:p>
+      <w:pPr>
+        <w:pStyle w:val="Prrafodelista"/>
+        <w:spacing w:after="0"/>
+        <w:ind w:left="0"/>
+        <w:jc w:val="both"/>
+        <w:rPr>
+          <w:rFonts w:ascii="Dax-Regular" w:hAnsi="Dax-Regular"/>
+          <w:lang w:val="es-CO"/>
+        </w:rPr>
+      </w:pPr>
+    </w:p>
+    <w:p>
+      <w:pPr>
+        <w:pStyle w:val="Prrafodelista"/>
+        <w:spacing w:after="0"/>
+        <w:ind w:left="0"/>
+        <w:jc w:val="both"/>
+        <w:rPr>
+          <w:rFonts w:ascii="Dax-Regular" w:hAnsi="Dax-Regular"/>
+          <w:lang w:val="es-CO"/>
+        </w:rPr>
+      </w:pPr>
+      <w:r>
+        <w:rPr>
+          <w:rFonts w:ascii="Dax-Regular" w:hAnsi="Dax-Regular"/>
+          <w:noProof/>
+          <w:lang w:val="es-CO"/>
+        </w:rPr>
+        <w:lastRenderedPageBreak/>
+        <w:drawing>
+          <wp:inline distT="0" distB="0" distL="0" distR="0" wp14:anchorId="49DBF034" wp14:editId="26C91E88">
+            <wp:extent cx="5585903" cy="4046220"/>
+            <wp:effectExtent l="0" t="0" r="0" b="0"/>
+            <wp:docPr id="5" name="Imagen 5"/>
+            <wp:cNvGraphicFramePr>
+              <a:graphicFrameLocks xmlns:a="http://schemas.openxmlformats.org/drawingml/2006/main" noChangeAspect="1"/>
+            </wp:cNvGraphicFramePr>
+            <a:graphic xmlns:a="http://schemas.openxmlformats.org/drawingml/2006/main">
+              <a:graphicData uri="http://schemas.openxmlformats.org/drawingml/2006/picture">
+                <pic:pic xmlns:pic="http://schemas.openxmlformats.org/drawingml/2006/picture">
+                  <pic:nvPicPr>
+                    <pic:cNvPr id="0" name="Picture 5"/>
+                    <pic:cNvPicPr>
+                      <a:picLocks noChangeAspect="1" noChangeArrowheads="1"/>
+                    </pic:cNvPicPr>
+                  </pic:nvPicPr>
+                  <pic:blipFill>
+                    <a:blip r:embed="rId9" cstate="print">
+                      <a:extLst>
+                        <a:ext uri="{28A0092B-C50C-407E-A947-70E740481C1C}">
+                          <a14:useLocalDpi xmlns:a14="http://schemas.microsoft.com/office/drawing/2010/main" val="0"/>
+                        </a:ext>
+                      </a:extLst>
+                    </a:blip>
+                    <a:srcRect/>
+                    <a:stretch>
+                      <a:fillRect/>
+                    </a:stretch>
+                  </pic:blipFill>
+                  <pic:spPr bwMode="auto">
+                    <a:xfrm>
+                      <a:off x="0" y="0"/>
+                      <a:ext cx="5606854" cy="4061396"/>
+                    </a:xfrm>
+                    <a:prstGeom prst="rect">
+                      <a:avLst/>
+                    </a:prstGeom>
+                    <a:noFill/>
+                  </pic:spPr>
+                </pic:pic>
+              </a:graphicData>
+            </a:graphic>
+          </wp:inline>
+        </w:drawing>
+      </w:r>
+    </w:p>
+    <w:p>
+      <w:pPr>
+        <w:pStyle w:val="Prrafodelista"/>
+        <w:spacing w:after="0"/>
+        <w:ind w:left="0"/>
+        <w:jc w:val="both"/>
+        <w:rPr>
+          <w:rFonts w:ascii="Dax-Regular" w:hAnsi="Dax-Regular"/>
+          <w:lang w:val="es-CO"/>
+        </w:rPr>
+      </w:pPr>
+    </w:p>
+    <w:p>
+      <w:pPr>
+        <w:pStyle w:val="Prrafodelista"/>
+        <w:spacing w:after="0"/>
+        <w:ind w:left="0"/>
+        <w:jc w:val="both"/>
+        <w:rPr>
+          <w:rFonts w:ascii="Dax-Regular" w:hAnsi="Dax-Regular"/>
+          <w:lang w:val="es-CO"/>
+        </w:rPr>
+      </w:pPr>
+      <w:r>
+        <w:drawing>
+          <wp:inline distT="0" distB="0" distL="0" distR="0" wp14:anchorId="52221124" wp14:editId="2326ABF6">
+            <wp:extent cx="5539740" cy="3512820"/>
+            <wp:effectExtent l="0" t="0" r="3810" b="11430"/>
+            <wp:docPr id="1" name="Gráfico 1">
+              <a:extLst xmlns:a="http://schemas.openxmlformats.org/drawingml/2006/main">
+                <a:ext uri="{FF2B5EF4-FFF2-40B4-BE49-F238E27FC236}">
+                  <a16:creationId xmlns:a16="http://schemas.microsoft.com/office/drawing/2014/main" id="{2F6D6D90-BB21-44BD-9FDB-2977EAA9D7E5}"/>
+                </a:ext>
+              </a:extLst>
+            </wp:docPr>
+            <wp:cNvGraphicFramePr/>
+            <a:graphic xmlns:a="http://schemas.openxmlformats.org/drawingml/2006/main">
+              <a:graphicData uri="http://schemas.openxmlformats.org/drawingml/2006/chart">
+                <c:chart xmlns:c="http://schemas.openxmlformats.org/drawingml/2006/chart" xmlns:r="http://schemas.openxmlformats.org/officeDocument/2006/relationships" r:id="rId10"/>
+              </a:graphicData>
+            </a:graphic>
+          </wp:inline>
+        </w:drawing>
+      </w:r>
+    </w:p>
+    <w:p>
+      <w:pPr>
+        <w:pStyle w:val="Ttulo1"/>
         <w:rPr>
           <w:b/>
           <w:bCs/>
@@ -1826,12 +2222,13 @@
           <w:noProof w:val="0"/>
           <w:lang w:val="es-CO"/>
         </w:rPr>
+        <w:lastRenderedPageBreak/>
         <w:t>Maquina 2</w:t>
       </w:r>
     </w:p>
     <w:p>
       <w:pPr>
-        <w:pStyle w:val="Heading2"/>
+        <w:pStyle w:val="Ttulo2"/>
         <w:rPr>
           <w:b/>
           <w:bCs/>
@@ -1904,35 +2301,7 @@
                 <w:color w:val="000000"/>
                 <w:u w:val="single"/>
               </w:rPr>
-              <w:t xml:space="preserve">Carga de </w:t>
-            </w:r>
-            <w:proofErr w:type="spellStart"/>
-            <w:r>
-              <w:rPr>
-                <w:rFonts w:ascii="Calibri" w:eastAsia="Times New Roman" w:hAnsi="Calibri" w:cs="Calibri"/>
-                <w:b/>
-                <w:bCs/>
-                <w:i/>
-                <w:iCs/>
-                <w:noProof w:val="0"/>
-                <w:color w:val="000000"/>
-                <w:u w:val="single"/>
-              </w:rPr>
-              <w:t>Catálogo</w:t>
-            </w:r>
-            <w:proofErr w:type="spellEnd"/>
-            <w:r>
-              <w:rPr>
-                <w:rFonts w:ascii="Calibri" w:eastAsia="Times New Roman" w:hAnsi="Calibri" w:cs="Calibri"/>
-                <w:b/>
-                <w:bCs/>
-                <w:i/>
-                <w:iCs/>
-                <w:noProof w:val="0"/>
-                <w:color w:val="000000"/>
-                <w:u w:val="single"/>
-              </w:rPr>
-              <w:t xml:space="preserve"> PROBING</w:t>
+              <w:t>Carga de Catálogo PROBING</w:t>
             </w:r>
           </w:p>
         </w:tc>
@@ -2011,7 +2380,6 @@
                 <w:color w:val="000000"/>
               </w:rPr>
             </w:pPr>
-            <w:proofErr w:type="spellStart"/>
             <w:r>
               <w:rPr>
                 <w:rFonts w:ascii="Calibri" w:eastAsia="Times New Roman" w:hAnsi="Calibri" w:cs="Calibri"/>
@@ -2020,40 +2388,7 @@
                 <w:noProof w:val="0"/>
                 <w:color w:val="000000"/>
               </w:rPr>
-              <w:t>Consumo</w:t>
-            </w:r>
-            <w:proofErr w:type="spellEnd"/>
-            <w:r>
-              <w:rPr>
-                <w:rFonts w:ascii="Calibri" w:eastAsia="Times New Roman" w:hAnsi="Calibri" w:cs="Calibri"/>
-                <w:b/>
-                <w:bCs/>
-                <w:noProof w:val="0"/>
-                <w:color w:val="000000"/>
-              </w:rPr>
-              <w:t xml:space="preserve"> de </w:t>
-            </w:r>
-            <w:proofErr w:type="spellStart"/>
-            <w:r>
-              <w:rPr>
-                <w:rFonts w:ascii="Calibri" w:eastAsia="Times New Roman" w:hAnsi="Calibri" w:cs="Calibri"/>
-                <w:b/>
-                <w:bCs/>
-                <w:noProof w:val="0"/>
-                <w:color w:val="000000"/>
-              </w:rPr>
-              <w:t>Datos</w:t>
-            </w:r>
-            <w:proofErr w:type="spellEnd"/>
-            <w:r>
-              <w:rPr>
-                <w:rFonts w:ascii="Calibri" w:eastAsia="Times New Roman" w:hAnsi="Calibri" w:cs="Calibri"/>
-                <w:b/>
-                <w:bCs/>
-                <w:noProof w:val="0"/>
-                <w:color w:val="000000"/>
-              </w:rPr>
-              <w:t xml:space="preserve"> [kB]</w:t>
+              <w:t>Consumo de Datos [kB]</w:t>
             </w:r>
           </w:p>
         </w:tc>
@@ -2082,7 +2417,6 @@
                 <w:color w:val="000000"/>
               </w:rPr>
             </w:pPr>
-            <w:proofErr w:type="spellStart"/>
             <w:r>
               <w:rPr>
                 <w:rFonts w:ascii="Calibri" w:eastAsia="Times New Roman" w:hAnsi="Calibri" w:cs="Calibri"/>
@@ -2091,40 +2425,7 @@
                 <w:noProof w:val="0"/>
                 <w:color w:val="000000"/>
               </w:rPr>
-              <w:t>Tiempo</w:t>
-            </w:r>
-            <w:proofErr w:type="spellEnd"/>
-            <w:r>
-              <w:rPr>
-                <w:rFonts w:ascii="Calibri" w:eastAsia="Times New Roman" w:hAnsi="Calibri" w:cs="Calibri"/>
-                <w:b/>
-                <w:bCs/>
-                <w:noProof w:val="0"/>
-                <w:color w:val="000000"/>
-              </w:rPr>
-              <w:t xml:space="preserve"> de </w:t>
-            </w:r>
-            <w:proofErr w:type="spellStart"/>
-            <w:r>
-              <w:rPr>
-                <w:rFonts w:ascii="Calibri" w:eastAsia="Times New Roman" w:hAnsi="Calibri" w:cs="Calibri"/>
-                <w:b/>
-                <w:bCs/>
-                <w:noProof w:val="0"/>
-                <w:color w:val="000000"/>
-              </w:rPr>
-              <w:t>Ejecución</w:t>
-            </w:r>
-            <w:proofErr w:type="spellEnd"/>
-            <w:r>
-              <w:rPr>
-                <w:rFonts w:ascii="Calibri" w:eastAsia="Times New Roman" w:hAnsi="Calibri" w:cs="Calibri"/>
-                <w:b/>
-                <w:bCs/>
-                <w:noProof w:val="0"/>
-                <w:color w:val="000000"/>
-              </w:rPr>
-              <w:t xml:space="preserve"> [ms]</w:t>
+              <w:t>Tiempo de Ejecución [ms]</w:t>
             </w:r>
           </w:p>
         </w:tc>
@@ -2390,7 +2691,7 @@
     </w:tbl>
     <w:p>
       <w:pPr>
-        <w:pStyle w:val="Caption"/>
+        <w:pStyle w:val="Descripcin"/>
         <w:jc w:val="center"/>
         <w:rPr>
           <w:lang w:val="es-419"/>
@@ -2531,35 +2832,7 @@
                 <w:color w:val="000000"/>
                 <w:u w:val="single"/>
               </w:rPr>
-              <w:t xml:space="preserve">Carga de </w:t>
-            </w:r>
-            <w:proofErr w:type="spellStart"/>
-            <w:r>
-              <w:rPr>
-                <w:rFonts w:ascii="Calibri" w:eastAsia="Times New Roman" w:hAnsi="Calibri" w:cs="Calibri"/>
-                <w:b/>
-                <w:bCs/>
-                <w:i/>
-                <w:iCs/>
-                <w:noProof w:val="0"/>
-                <w:color w:val="000000"/>
-                <w:u w:val="single"/>
-              </w:rPr>
-              <w:t>Catálogo</w:t>
-            </w:r>
-            <w:proofErr w:type="spellEnd"/>
-            <w:r>
-              <w:rPr>
-                <w:rFonts w:ascii="Calibri" w:eastAsia="Times New Roman" w:hAnsi="Calibri" w:cs="Calibri"/>
-                <w:b/>
-                <w:bCs/>
-                <w:i/>
-                <w:iCs/>
-                <w:noProof w:val="0"/>
-                <w:color w:val="000000"/>
-                <w:u w:val="single"/>
-              </w:rPr>
-              <w:t xml:space="preserve"> CHAINING</w:t>
+              <w:t>Carga de Catálogo CHAINING</w:t>
             </w:r>
           </w:p>
         </w:tc>
@@ -2601,7 +2874,6 @@
                 <w:noProof w:val="0"/>
                 <w:color w:val="000000"/>
               </w:rPr>
-              <w:lastRenderedPageBreak/>
               <w:t>Factor de Carga (CHAINING)</w:t>
             </w:r>
           </w:p>
@@ -2631,7 +2903,6 @@
                 <w:color w:val="000000"/>
               </w:rPr>
             </w:pPr>
-            <w:proofErr w:type="spellStart"/>
             <w:r>
               <w:rPr>
                 <w:rFonts w:ascii="Calibri" w:eastAsia="Times New Roman" w:hAnsi="Calibri" w:cs="Calibri"/>
@@ -2640,40 +2911,7 @@
                 <w:noProof w:val="0"/>
                 <w:color w:val="000000"/>
               </w:rPr>
-              <w:t>Consumo</w:t>
-            </w:r>
-            <w:proofErr w:type="spellEnd"/>
-            <w:r>
-              <w:rPr>
-                <w:rFonts w:ascii="Calibri" w:eastAsia="Times New Roman" w:hAnsi="Calibri" w:cs="Calibri"/>
-                <w:b/>
-                <w:bCs/>
-                <w:noProof w:val="0"/>
-                <w:color w:val="000000"/>
-              </w:rPr>
-              <w:t xml:space="preserve"> de </w:t>
-            </w:r>
-            <w:proofErr w:type="spellStart"/>
-            <w:r>
-              <w:rPr>
-                <w:rFonts w:ascii="Calibri" w:eastAsia="Times New Roman" w:hAnsi="Calibri" w:cs="Calibri"/>
-                <w:b/>
-                <w:bCs/>
-                <w:noProof w:val="0"/>
-                <w:color w:val="000000"/>
-              </w:rPr>
-              <w:t>Datos</w:t>
-            </w:r>
-            <w:proofErr w:type="spellEnd"/>
-            <w:r>
-              <w:rPr>
-                <w:rFonts w:ascii="Calibri" w:eastAsia="Times New Roman" w:hAnsi="Calibri" w:cs="Calibri"/>
-                <w:b/>
-                <w:bCs/>
-                <w:noProof w:val="0"/>
-                <w:color w:val="000000"/>
-              </w:rPr>
-              <w:t xml:space="preserve"> [kB]</w:t>
+              <w:t>Consumo de Datos [kB]</w:t>
             </w:r>
           </w:p>
         </w:tc>
@@ -2702,7 +2940,6 @@
                 <w:color w:val="000000"/>
               </w:rPr>
             </w:pPr>
-            <w:proofErr w:type="spellStart"/>
             <w:r>
               <w:rPr>
                 <w:rFonts w:ascii="Calibri" w:eastAsia="Times New Roman" w:hAnsi="Calibri" w:cs="Calibri"/>
@@ -2711,40 +2948,7 @@
                 <w:noProof w:val="0"/>
                 <w:color w:val="000000"/>
               </w:rPr>
-              <w:t>Tiempo</w:t>
-            </w:r>
-            <w:proofErr w:type="spellEnd"/>
-            <w:r>
-              <w:rPr>
-                <w:rFonts w:ascii="Calibri" w:eastAsia="Times New Roman" w:hAnsi="Calibri" w:cs="Calibri"/>
-                <w:b/>
-                <w:bCs/>
-                <w:noProof w:val="0"/>
-                <w:color w:val="000000"/>
-              </w:rPr>
-              <w:t xml:space="preserve"> de </w:t>
-            </w:r>
-            <w:proofErr w:type="spellStart"/>
-            <w:r>
-              <w:rPr>
-                <w:rFonts w:ascii="Calibri" w:eastAsia="Times New Roman" w:hAnsi="Calibri" w:cs="Calibri"/>
-                <w:b/>
-                <w:bCs/>
-                <w:noProof w:val="0"/>
-                <w:color w:val="000000"/>
-              </w:rPr>
-              <w:t>Ejecución</w:t>
-            </w:r>
-            <w:proofErr w:type="spellEnd"/>
-            <w:r>
-              <w:rPr>
-                <w:rFonts w:ascii="Calibri" w:eastAsia="Times New Roman" w:hAnsi="Calibri" w:cs="Calibri"/>
-                <w:b/>
-                <w:bCs/>
-                <w:noProof w:val="0"/>
-                <w:color w:val="000000"/>
-              </w:rPr>
-              <w:t xml:space="preserve"> [ms]</w:t>
+              <w:t>Tiempo de Ejecución [ms]</w:t>
             </w:r>
           </w:p>
         </w:tc>
@@ -3010,7 +3214,7 @@
     </w:tbl>
     <w:p>
       <w:pPr>
-        <w:pStyle w:val="Caption"/>
+        <w:pStyle w:val="Descripcin"/>
         <w:jc w:val="center"/>
         <w:rPr>
           <w:lang w:val="es-CO"/>
@@ -3098,7 +3302,7 @@
     </w:p>
     <w:p>
       <w:pPr>
-        <w:pStyle w:val="Heading2"/>
+        <w:pStyle w:val="Ttulo2"/>
         <w:rPr>
           <w:b/>
           <w:bCs/>
@@ -3183,7 +3387,7 @@
     </w:p>
     <w:p>
       <w:pPr>
-        <w:pStyle w:val="ListParagraph"/>
+        <w:pStyle w:val="Prrafodelista"/>
         <w:numPr>
           <w:ilvl w:val="0"/>
           <w:numId w:val="9"/>
@@ -3205,7 +3409,7 @@
     </w:p>
     <w:p>
       <w:pPr>
-        <w:pStyle w:val="Heading1"/>
+        <w:pStyle w:val="Ttulo1"/>
         <w:rPr>
           <w:b/>
           <w:bCs/>
@@ -3225,7 +3429,7 @@
     </w:p>
     <w:p>
       <w:pPr>
-        <w:pStyle w:val="ListParagraph"/>
+        <w:pStyle w:val="Prrafodelista"/>
         <w:numPr>
           <w:ilvl w:val="0"/>
           <w:numId w:val="8"/>
@@ -3236,7 +3440,6 @@
           <w:lang w:val="es-419"/>
         </w:rPr>
       </w:pPr>
-      <w:proofErr w:type="gramStart"/>
       <w:r>
         <w:rPr>
           <w:rFonts w:ascii="Dax-Regular" w:hAnsi="Dax-Regular"/>
@@ -3265,30 +3468,35 @@
           <w:bCs/>
           <w:lang w:val="es-419"/>
         </w:rPr>
-        <w:t>time.</w:t>
-      </w:r>
-      <w:proofErr w:type="gramEnd"/>
+        <w:t>time.perf_counter()</w:t>
+      </w:r>
+      <w:r>
+        <w:rPr>
+          <w:rFonts w:ascii="Dax-Regular" w:hAnsi="Dax-Regular"/>
+          <w:lang w:val="es-419"/>
+        </w:rPr>
+        <w:t xml:space="preserve"> en v</w:t>
+      </w:r>
+      <w:r>
+        <w:rPr>
+          <w:rFonts w:ascii="Dax-Regular" w:hAnsi="Dax-Regular"/>
+          <w:lang w:val="es-419"/>
+        </w:rPr>
+        <w:t>ez</w:t>
+      </w:r>
+      <w:r>
+        <w:rPr>
+          <w:rFonts w:ascii="Dax-Regular" w:hAnsi="Dax-Regular"/>
+          <w:lang w:val="es-419"/>
+        </w:rPr>
+        <w:t xml:space="preserve"> de la previamente conocida </w:t>
+      </w:r>
       <w:r>
         <w:rPr>
           <w:b/>
           <w:bCs/>
           <w:lang w:val="es-419"/>
         </w:rPr>
-        <w:t>perf_counter()</w:t>
-      </w:r>
-      <w:r>
-        <w:rPr>
-          <w:rFonts w:ascii="Dax-Regular" w:hAnsi="Dax-Regular"/>
-          <w:lang w:val="es-419"/>
-        </w:rPr>
-        <w:t xml:space="preserve"> en ves de la previamente conocida </w:t>
-      </w:r>
-      <w:r>
-        <w:rPr>
-          <w:b/>
-          <w:bCs/>
-          <w:lang w:val="es-419"/>
-        </w:rPr>
         <w:t>time.process_time()</w:t>
       </w:r>
       <w:r>
@@ -3301,17 +3509,44 @@
     </w:p>
     <w:p>
       <w:pPr>
-        <w:pStyle w:val="ListParagraph"/>
+        <w:pStyle w:val="Prrafodelista"/>
         <w:spacing w:after="0"/>
         <w:jc w:val="both"/>
         <w:rPr>
-          <w:lang w:val="es-419"/>
-        </w:rPr>
-      </w:pPr>
-    </w:p>
-    <w:p>
-      <w:pPr>
-        <w:pStyle w:val="ListParagraph"/>
+          <w:rFonts w:ascii="Dax-Regular" w:hAnsi="Dax-Regular"/>
+          <w:lang w:val="es-419"/>
+        </w:rPr>
+      </w:pPr>
+    </w:p>
+    <w:p>
+      <w:pPr>
+        <w:pStyle w:val="Prrafodelista"/>
+        <w:spacing w:after="0"/>
+        <w:jc w:val="both"/>
+        <w:rPr>
+          <w:lang w:val="es-419"/>
+        </w:rPr>
+      </w:pPr>
+      <w:r>
+        <w:rPr>
+          <w:lang w:val="es-419"/>
+        </w:rPr>
+        <w:t xml:space="preserve">La función process_time solamente tiene en cuenta el tiempo de ejecución del proceso, mientras que perf_counter también mide el tiempo utilizado en otras operaciones independientes del proceso. En este sentido el perf_counter proporciona al usuario una medición más real de acuerdo con el uso que se le dará al código en situaciones normales. </w:t>
+      </w:r>
+    </w:p>
+    <w:p>
+      <w:pPr>
+        <w:pStyle w:val="Prrafodelista"/>
+        <w:spacing w:after="0"/>
+        <w:jc w:val="both"/>
+        <w:rPr>
+          <w:lang w:val="es-419"/>
+        </w:rPr>
+      </w:pPr>
+    </w:p>
+    <w:p>
+      <w:pPr>
+        <w:pStyle w:val="Prrafodelista"/>
         <w:numPr>
           <w:ilvl w:val="0"/>
           <w:numId w:val="8"/>
@@ -3377,17 +3612,68 @@
     </w:p>
     <w:p>
       <w:pPr>
-        <w:pStyle w:val="ListParagraph"/>
+        <w:pStyle w:val="Prrafodelista"/>
         <w:spacing w:after="0"/>
         <w:jc w:val="both"/>
         <w:rPr>
-          <w:lang w:val="es-419"/>
-        </w:rPr>
-      </w:pPr>
-    </w:p>
-    <w:p>
-      <w:pPr>
-        <w:pStyle w:val="ListParagraph"/>
+          <w:rFonts w:ascii="Dax-Regular" w:hAnsi="Dax-Regular"/>
+          <w:lang w:val="es-419"/>
+        </w:rPr>
+      </w:pPr>
+    </w:p>
+    <w:p>
+      <w:pPr>
+        <w:pStyle w:val="Prrafodelista"/>
+        <w:spacing w:after="0"/>
+        <w:jc w:val="both"/>
+        <w:rPr>
+          <w:lang w:val="es-419"/>
+        </w:rPr>
+      </w:pPr>
+      <w:r>
+        <w:rPr>
+          <w:lang w:val="es-419"/>
+        </w:rPr>
+        <w:t>La librería</w:t>
+      </w:r>
+      <w:r>
+        <w:rPr>
+          <w:lang w:val="es-419"/>
+        </w:rPr>
+        <w:t xml:space="preserve"> tracemalloc es una herramienta </w:t>
+      </w:r>
+      <w:r>
+        <w:rPr>
+          <w:lang w:val="es-419"/>
+        </w:rPr>
+        <w:t>diseñada para</w:t>
+      </w:r>
+      <w:r>
+        <w:rPr>
+          <w:lang w:val="es-419"/>
+        </w:rPr>
+        <w:t xml:space="preserve"> rastrear los espacios de memoria asignados por Python</w:t>
+      </w:r>
+      <w:r>
+        <w:rPr>
+          <w:lang w:val="es-419"/>
+        </w:rPr>
+        <w:t>. Las funciones start() y stop() de este módulo son importantes porque marcan el inicio y el final del análisis del proceso de asignación de memoria realizado por Python durante la ejecución del código.</w:t>
+      </w:r>
+    </w:p>
+    <w:p>
+      <w:pPr>
+        <w:pStyle w:val="Prrafodelista"/>
+        <w:spacing w:after="0"/>
+        <w:jc w:val="both"/>
+        <w:rPr>
+          <w:lang w:val="es-419"/>
+        </w:rPr>
+      </w:pPr>
+    </w:p>
+    <w:p>
+      <w:pPr>
+        <w:pStyle w:val="Prrafodelista"/>
         <w:numPr>
           <w:ilvl w:val="0"/>
           <w:numId w:val="8"/>
@@ -3424,17 +3710,83 @@
     </w:p>
     <w:p>
       <w:pPr>
-        <w:pStyle w:val="ListParagraph"/>
+        <w:pStyle w:val="Prrafodelista"/>
         <w:spacing w:after="0"/>
         <w:jc w:val="both"/>
         <w:rPr>
-          <w:lang w:val="es-419"/>
-        </w:rPr>
-      </w:pPr>
-    </w:p>
-    <w:p>
-      <w:pPr>
-        <w:pStyle w:val="ListParagraph"/>
+          <w:rFonts w:ascii="Dax-Regular" w:hAnsi="Dax-Regular"/>
+          <w:lang w:val="es-419"/>
+        </w:rPr>
+      </w:pPr>
+    </w:p>
+    <w:p>
+      <w:pPr>
+        <w:pStyle w:val="Prrafodelista"/>
+        <w:spacing w:after="0"/>
+        <w:jc w:val="both"/>
+        <w:rPr>
+          <w:lang w:val="es-419"/>
+        </w:rPr>
+      </w:pPr>
+      <w:r>
+        <w:rPr>
+          <w:lang w:val="es-419"/>
+        </w:rPr>
+        <w:t xml:space="preserve">El tiempo de ejecución para el tipo PROBING en el equipo 1 disminuyó a medida que el factor de carga se hizo más grande. Para este caso se realizaron varias pruebas teniendo como resultado datos similares, sin embargo, no consideramos que este resultado se ajuste con la teoría pues con </w:t>
+      </w:r>
+      <w:r>
+        <w:rPr>
+          <w:lang w:val="es-419"/>
+        </w:rPr>
+        <w:lastRenderedPageBreak/>
+        <w:t>el factor de carga de 0.8 habría necesidad de realizar un Re-Hash lo cual debería traducirse en mayor tiempo de ejecución que no se ve reflejado en los datos tomados de la práctica.</w:t>
+      </w:r>
+    </w:p>
+    <w:p>
+      <w:pPr>
+        <w:pStyle w:val="Prrafodelista"/>
+        <w:spacing w:after="0"/>
+        <w:jc w:val="both"/>
+        <w:rPr>
+          <w:lang w:val="es-419"/>
+        </w:rPr>
+      </w:pPr>
+    </w:p>
+    <w:p>
+      <w:pPr>
+        <w:pStyle w:val="Prrafodelista"/>
+        <w:spacing w:after="0"/>
+        <w:jc w:val="both"/>
+        <w:rPr>
+          <w:lang w:val="es-419"/>
+        </w:rPr>
+      </w:pPr>
+      <w:r>
+        <w:rPr>
+          <w:lang w:val="es-419"/>
+        </w:rPr>
+        <w:t xml:space="preserve">Así mismo, En el equipo 1 para el </w:t>
+      </w:r>
+      <w:r>
+        <w:rPr>
+          <w:lang w:val="es-419"/>
+        </w:rPr>
+        <w:t>CHANING se observa que, a mayor factor de carga, los tiempos se vuelven mayores lo cual si corresponde con el resultado esperado, pues al tener que recorrer no solo las posiciones de la tabla de hash sino que las posiciones de cada uno de los buckets para insertar un nuevo elemento, se vuelve más costosa en tiempo.</w:t>
+      </w:r>
+    </w:p>
+    <w:p>
+      <w:pPr>
+        <w:pStyle w:val="Prrafodelista"/>
+        <w:spacing w:after="0"/>
+        <w:jc w:val="both"/>
+        <w:rPr>
+          <w:lang w:val="es-419"/>
+        </w:rPr>
+      </w:pPr>
+    </w:p>
+    <w:p>
+      <w:pPr>
+        <w:pStyle w:val="Prrafodelista"/>
         <w:numPr>
           <w:ilvl w:val="0"/>
           <w:numId w:val="8"/>
@@ -3471,6 +3823,7 @@
     </w:p>
     <w:p>
       <w:pPr>
+        <w:pStyle w:val="Prrafodelista"/>
         <w:spacing w:after="0"/>
         <w:jc w:val="both"/>
         <w:rPr>
@@ -3480,7 +3833,76 @@
     </w:p>
     <w:p>
       <w:pPr>
-        <w:pStyle w:val="ListParagraph"/>
+        <w:pStyle w:val="Prrafodelista"/>
+        <w:spacing w:after="0"/>
+        <w:jc w:val="both"/>
+        <w:rPr>
+          <w:rFonts w:ascii="Dax-Regular" w:hAnsi="Dax-Regular"/>
+          <w:lang w:val="es-419"/>
+        </w:rPr>
+      </w:pPr>
+      <w:r>
+        <w:rPr>
+          <w:rFonts w:ascii="Dax-Regular" w:hAnsi="Dax-Regular"/>
+          <w:lang w:val="es-419"/>
+        </w:rPr>
+        <w:t>Para la carga de tipo PROBING se pudo observar en la máquina 1, que la memoria utilizada no tuvo variación significativa pues su cambio fue de máximo 11 décimas</w:t>
+      </w:r>
+      <w:r>
+        <w:rPr>
+          <w:rFonts w:ascii="Dax-Regular" w:hAnsi="Dax-Regular"/>
+          <w:lang w:val="es-419"/>
+        </w:rPr>
+        <w:t xml:space="preserve"> lo cual no puede verse como significativo. Esta medición tiene sentido pues siempre se están cargando los mismos datos en un algoritmo cuya mayor modificación es en el aumento de factor de carga.</w:t>
+      </w:r>
+    </w:p>
+    <w:p>
+      <w:pPr>
+        <w:pStyle w:val="Prrafodelista"/>
+        <w:spacing w:after="0"/>
+        <w:jc w:val="both"/>
+        <w:rPr>
+          <w:rFonts w:ascii="Dax-Regular" w:hAnsi="Dax-Regular"/>
+          <w:lang w:val="es-419"/>
+        </w:rPr>
+      </w:pPr>
+    </w:p>
+    <w:p>
+      <w:pPr>
+        <w:pStyle w:val="Prrafodelista"/>
+        <w:spacing w:after="0"/>
+        <w:jc w:val="both"/>
+        <w:rPr>
+          <w:lang w:val="es-419"/>
+        </w:rPr>
+      </w:pPr>
+      <w:r>
+        <w:rPr>
+          <w:rFonts w:ascii="Dax-Regular" w:hAnsi="Dax-Regular"/>
+          <w:lang w:val="es-419"/>
+        </w:rPr>
+        <w:t xml:space="preserve">Sin embargo, en la misma máquina y para la carga de tipo CHANING, el uso de memoria tuvo una mayor variación </w:t>
+      </w:r>
+      <w:r>
+        <w:rPr>
+          <w:rFonts w:ascii="Dax-Regular" w:hAnsi="Dax-Regular"/>
+          <w:lang w:val="es-419"/>
+        </w:rPr>
+        <w:t>la cual se debe a que a medida que aumenta el factor de carga, los bucket dentro de cada una de las posiciones de la tabla de hash aumentan su tamaño y por tanto, el algoritmo debe hacer mayor recorrido traduciéndose en aumento en el uso de memoria.</w:t>
+      </w:r>
+    </w:p>
+    <w:p>
+      <w:pPr>
+        <w:spacing w:after="0"/>
+        <w:jc w:val="both"/>
+        <w:rPr>
+          <w:lang w:val="es-419"/>
+        </w:rPr>
+      </w:pPr>
+    </w:p>
+    <w:p>
+      <w:pPr>
+        <w:pStyle w:val="Prrafodelista"/>
         <w:numPr>
           <w:ilvl w:val="0"/>
           <w:numId w:val="8"/>
@@ -3517,16 +3939,43 @@
     </w:p>
     <w:p>
       <w:pPr>
+        <w:pStyle w:val="Prrafodelista"/>
         <w:spacing w:after="0"/>
         <w:jc w:val="both"/>
         <w:rPr>
-          <w:lang w:val="es-419"/>
-        </w:rPr>
-      </w:pPr>
-    </w:p>
-    <w:p>
-      <w:pPr>
-        <w:pStyle w:val="ListParagraph"/>
+          <w:rFonts w:ascii="Dax-Regular" w:hAnsi="Dax-Regular"/>
+          <w:lang w:val="es-419"/>
+        </w:rPr>
+      </w:pPr>
+    </w:p>
+    <w:p>
+      <w:pPr>
+        <w:pStyle w:val="Prrafodelista"/>
+        <w:spacing w:after="0"/>
+        <w:jc w:val="both"/>
+        <w:rPr>
+          <w:lang w:val="es-419"/>
+        </w:rPr>
+      </w:pPr>
+      <w:r>
+        <w:rPr>
+          <w:lang w:val="es-419"/>
+        </w:rPr>
+        <w:t>Los tiempos de ejecución en general, en la máquina 1, fueron significativamente menores para el esquema de tipo linear PROBING que para el separate CHANING. Esto se debe a que el algoritmo en el esquema PROBING recorre solo las posiciones de la tabla de Hash mientras que en el CHANING debe recorrer adicional a esto los bucket que ya se encuentren creados en cada una de las posiciones de la tabla de hash para insertar un nuevo elemento haciéndolo más costoso en tiempo.</w:t>
+      </w:r>
+    </w:p>
+    <w:p>
+      <w:pPr>
+        <w:spacing w:after="0"/>
+        <w:jc w:val="both"/>
+        <w:rPr>
+          <w:lang w:val="es-419"/>
+        </w:rPr>
+      </w:pPr>
+    </w:p>
+    <w:p>
+      <w:pPr>
+        <w:pStyle w:val="Prrafodelista"/>
         <w:numPr>
           <w:ilvl w:val="0"/>
           <w:numId w:val="8"/>
@@ -3563,15 +4012,57 @@
     </w:p>
     <w:p>
       <w:pPr>
-        <w:pStyle w:val="ListParagraph"/>
-        <w:rPr>
-          <w:lang w:val="es-419"/>
-        </w:rPr>
-      </w:pPr>
-    </w:p>
-    <w:p>
-      <w:pPr>
-        <w:pStyle w:val="ListParagraph"/>
+        <w:pStyle w:val="Prrafodelista"/>
+        <w:rPr>
+          <w:lang w:val="es-419"/>
+        </w:rPr>
+      </w:pPr>
+    </w:p>
+    <w:p>
+      <w:pPr>
+        <w:pStyle w:val="Prrafodelista"/>
+        <w:spacing w:after="0"/>
+        <w:jc w:val="both"/>
+        <w:rPr>
+          <w:lang w:val="es-419"/>
+        </w:rPr>
+      </w:pPr>
+      <w:r>
+        <w:rPr>
+          <w:lang w:val="es-419"/>
+        </w:rPr>
+        <w:t>Como se dijo anteriormente, en la máquina 1, se percibió cambio en el uso de memoria al utilizar el esquema de tipo CHANING pues aumentó a medida que el factor de carga lo hizo. Esto se debe a que el recorrido para insertar un nuevo elemento no solo se hace sobre la tabla de hash buscando la posición de hash determinada, sino que también debe hacerse recorrido sobre cada una de las posiciones del bucket para insertar un nuevo elemento, haciendo esto más costoso en tiempo.</w:t>
+      </w:r>
+    </w:p>
+    <w:p>
+      <w:pPr>
+        <w:pStyle w:val="Prrafodelista"/>
+        <w:spacing w:after="0"/>
+        <w:jc w:val="both"/>
+        <w:rPr>
+          <w:lang w:val="es-419"/>
+        </w:rPr>
+      </w:pPr>
+    </w:p>
+    <w:p>
+      <w:pPr>
+        <w:pStyle w:val="Prrafodelista"/>
+        <w:spacing w:after="0"/>
+        <w:jc w:val="both"/>
+        <w:rPr>
+          <w:lang w:val="es-419"/>
+        </w:rPr>
+      </w:pPr>
+      <w:r>
+        <w:rPr>
+          <w:lang w:val="es-419"/>
+        </w:rPr>
+        <w:t>Por su parte, el linear PROBING al realizar solamente comparaciones sobre las posiciones de la tabla de hash, presenta datos de consumo de memoria más estables y con variaciones que no son significativas para el análisis.</w:t>
+      </w:r>
+    </w:p>
+    <w:p>
+      <w:pPr>
+        <w:pStyle w:val="Prrafodelista"/>
         <w:spacing w:after="0"/>
         <w:jc w:val="both"/>
         <w:rPr>
@@ -4995,11 +5486,11 @@
       <w:noProof/>
     </w:rPr>
   </w:style>
-  <w:style w:type="paragraph" w:styleId="Heading1">
+  <w:style w:type="paragraph" w:styleId="Ttulo1">
     <w:name w:val="heading 1"/>
     <w:basedOn w:val="Normal"/>
     <w:next w:val="Normal"/>
-    <w:link w:val="Heading1Char"/>
+    <w:link w:val="Ttulo1Car"/>
     <w:uiPriority w:val="9"/>
     <w:qFormat/>
     <w:rsid w:val="003C0715"/>
@@ -5016,11 +5507,11 @@
       <w:szCs w:val="32"/>
     </w:rPr>
   </w:style>
-  <w:style w:type="paragraph" w:styleId="Heading2">
+  <w:style w:type="paragraph" w:styleId="Ttulo2">
     <w:name w:val="heading 2"/>
     <w:basedOn w:val="Normal"/>
     <w:next w:val="Normal"/>
-    <w:link w:val="Heading2Char"/>
+    <w:link w:val="Ttulo2Car"/>
     <w:uiPriority w:val="9"/>
     <w:unhideWhenUsed/>
     <w:qFormat/>
@@ -5038,13 +5529,13 @@
       <w:szCs w:val="26"/>
     </w:rPr>
   </w:style>
-  <w:style w:type="character" w:default="1" w:styleId="DefaultParagraphFont">
+  <w:style w:type="character" w:default="1" w:styleId="Fuentedeprrafopredeter">
     <w:name w:val="Default Paragraph Font"/>
     <w:uiPriority w:val="1"/>
     <w:semiHidden/>
     <w:unhideWhenUsed/>
   </w:style>
-  <w:style w:type="table" w:default="1" w:styleId="TableNormal">
+  <w:style w:type="table" w:default="1" w:styleId="Tablanormal">
     <w:name w:val="Normal Table"/>
     <w:uiPriority w:val="99"/>
     <w:semiHidden/>
@@ -5059,17 +5550,17 @@
       </w:tblCellMar>
     </w:tblPr>
   </w:style>
-  <w:style w:type="numbering" w:default="1" w:styleId="NoList">
+  <w:style w:type="numbering" w:default="1" w:styleId="Sinlista">
     <w:name w:val="No List"/>
     <w:uiPriority w:val="99"/>
     <w:semiHidden/>
     <w:unhideWhenUsed/>
   </w:style>
-  <w:style w:type="paragraph" w:styleId="Title">
+  <w:style w:type="paragraph" w:styleId="Ttulo">
     <w:name w:val="Title"/>
     <w:basedOn w:val="Normal"/>
     <w:next w:val="Normal"/>
-    <w:link w:val="TitleChar"/>
+    <w:link w:val="TtuloCar"/>
     <w:uiPriority w:val="10"/>
     <w:qFormat/>
     <w:rsid w:val="00BA3B38"/>
@@ -5085,10 +5576,10 @@
       <w:szCs w:val="56"/>
     </w:rPr>
   </w:style>
-  <w:style w:type="character" w:customStyle="1" w:styleId="TitleChar">
-    <w:name w:val="Title Char"/>
-    <w:basedOn w:val="DefaultParagraphFont"/>
-    <w:link w:val="Title"/>
+  <w:style w:type="character" w:customStyle="1" w:styleId="TtuloCar">
+    <w:name w:val="Título Car"/>
+    <w:basedOn w:val="Fuentedeprrafopredeter"/>
+    <w:link w:val="Ttulo"/>
     <w:uiPriority w:val="10"/>
     <w:rsid w:val="00BA3B38"/>
     <w:rPr>
@@ -5100,7 +5591,7 @@
       <w:szCs w:val="56"/>
     </w:rPr>
   </w:style>
-  <w:style w:type="paragraph" w:styleId="ListParagraph">
+  <w:style w:type="paragraph" w:styleId="Prrafodelista">
     <w:name w:val="List Paragraph"/>
     <w:basedOn w:val="Normal"/>
     <w:uiPriority w:val="34"/>
@@ -5114,9 +5605,9 @@
       <w:noProof w:val="0"/>
     </w:rPr>
   </w:style>
-  <w:style w:type="character" w:styleId="CommentReference">
+  <w:style w:type="character" w:styleId="Refdecomentario">
     <w:name w:val="annotation reference"/>
-    <w:basedOn w:val="DefaultParagraphFont"/>
+    <w:basedOn w:val="Fuentedeprrafopredeter"/>
     <w:uiPriority w:val="99"/>
     <w:semiHidden/>
     <w:unhideWhenUsed/>
@@ -5126,10 +5617,10 @@
       <w:szCs w:val="16"/>
     </w:rPr>
   </w:style>
-  <w:style w:type="paragraph" w:styleId="CommentText">
+  <w:style w:type="paragraph" w:styleId="Textocomentario">
     <w:name w:val="annotation text"/>
     <w:basedOn w:val="Normal"/>
-    <w:link w:val="CommentTextChar"/>
+    <w:link w:val="TextocomentarioCar"/>
     <w:uiPriority w:val="99"/>
     <w:semiHidden/>
     <w:unhideWhenUsed/>
@@ -5143,10 +5634,10 @@
       <w:szCs w:val="20"/>
     </w:rPr>
   </w:style>
-  <w:style w:type="character" w:customStyle="1" w:styleId="CommentTextChar">
-    <w:name w:val="Comment Text Char"/>
-    <w:basedOn w:val="DefaultParagraphFont"/>
-    <w:link w:val="CommentText"/>
+  <w:style w:type="character" w:customStyle="1" w:styleId="TextocomentarioCar">
+    <w:name w:val="Texto comentario Car"/>
+    <w:basedOn w:val="Fuentedeprrafopredeter"/>
+    <w:link w:val="Textocomentario"/>
     <w:uiPriority w:val="99"/>
     <w:semiHidden/>
     <w:rsid w:val="00A442AC"/>
@@ -5155,7 +5646,7 @@
       <w:szCs w:val="20"/>
     </w:rPr>
   </w:style>
-  <w:style w:type="paragraph" w:styleId="Caption">
+  <w:style w:type="paragraph" w:styleId="Descripcin">
     <w:name w:val="caption"/>
     <w:basedOn w:val="Normal"/>
     <w:next w:val="Normal"/>
@@ -5175,9 +5666,9 @@
       <w:szCs w:val="18"/>
     </w:rPr>
   </w:style>
-  <w:style w:type="table" w:styleId="GridTable2">
+  <w:style w:type="table" w:styleId="Tabladecuadrcula2">
     <w:name w:val="Grid Table 2"/>
-    <w:basedOn w:val="TableNormal"/>
+    <w:basedOn w:val="Tablanormal"/>
     <w:uiPriority w:val="47"/>
     <w:rsid w:val="00076EA8"/>
     <w:pPr>
@@ -5250,10 +5741,10 @@
       </w:tcPr>
     </w:tblStylePr>
   </w:style>
-  <w:style w:type="character" w:customStyle="1" w:styleId="Heading1Char">
-    <w:name w:val="Heading 1 Char"/>
-    <w:basedOn w:val="DefaultParagraphFont"/>
-    <w:link w:val="Heading1"/>
+  <w:style w:type="character" w:customStyle="1" w:styleId="Ttulo1Car">
+    <w:name w:val="Título 1 Car"/>
+    <w:basedOn w:val="Fuentedeprrafopredeter"/>
+    <w:link w:val="Ttulo1"/>
     <w:uiPriority w:val="9"/>
     <w:rsid w:val="003C0715"/>
     <w:rPr>
@@ -5264,10 +5755,10 @@
       <w:szCs w:val="32"/>
     </w:rPr>
   </w:style>
-  <w:style w:type="character" w:customStyle="1" w:styleId="Heading2Char">
-    <w:name w:val="Heading 2 Char"/>
-    <w:basedOn w:val="DefaultParagraphFont"/>
-    <w:link w:val="Heading2"/>
+  <w:style w:type="character" w:customStyle="1" w:styleId="Ttulo2Car">
+    <w:name w:val="Título 2 Car"/>
+    <w:basedOn w:val="Fuentedeprrafopredeter"/>
+    <w:link w:val="Ttulo2"/>
     <w:uiPriority w:val="9"/>
     <w:rsid w:val="003C0715"/>
     <w:rPr>
@@ -5279,6 +5770,621 @@
     </w:rPr>
   </w:style>
 </w:styles>
+</file>
+
+<file path=word/charts/chart1.xml><?xml version="1.0" encoding="utf-8"?>
+<c:chartSpace xmlns:c="http://schemas.openxmlformats.org/drawingml/2006/chart" xmlns:a="http://schemas.openxmlformats.org/drawingml/2006/main" xmlns:r="http://schemas.openxmlformats.org/officeDocument/2006/relationships" xmlns:c16r2="http://schemas.microsoft.com/office/drawing/2015/06/chart">
+  <c:date1904 val="0"/>
+  <c:lang val="es-ES"/>
+  <c:roundedCorners val="0"/>
+  <mc:AlternateContent xmlns:mc="http://schemas.openxmlformats.org/markup-compatibility/2006">
+    <mc:Choice xmlns:c14="http://schemas.microsoft.com/office/drawing/2007/8/2/chart" Requires="c14">
+      <c14:style val="102"/>
+    </mc:Choice>
+    <mc:Fallback>
+      <c:style val="2"/>
+    </mc:Fallback>
+  </mc:AlternateContent>
+  <c:chart>
+    <c:title>
+      <c:tx>
+        <c:rich>
+          <a:bodyPr rot="0" spcFirstLastPara="1" vertOverflow="ellipsis" vert="horz" wrap="square" anchor="ctr" anchorCtr="1"/>
+          <a:lstStyle/>
+          <a:p>
+            <a:pPr>
+              <a:defRPr sz="1400" b="1" i="0" u="none" strike="noStrike" kern="1200" spc="0" baseline="0">
+                <a:solidFill>
+                  <a:schemeClr val="tx1">
+                    <a:lumMod val="65000"/>
+                    <a:lumOff val="35000"/>
+                  </a:schemeClr>
+                </a:solidFill>
+                <a:latin typeface="+mn-lt"/>
+                <a:ea typeface="+mn-ea"/>
+                <a:cs typeface="+mn-cs"/>
+              </a:defRPr>
+            </a:pPr>
+            <a:r>
+              <a:rPr lang="es-419" sz="1800" b="1">
+                <a:effectLst/>
+              </a:rPr>
+              <a:t>Tiempo</a:t>
+            </a:r>
+            <a:r>
+              <a:rPr lang="es-419" sz="1800" b="1" baseline="0">
+                <a:effectLst/>
+              </a:rPr>
+              <a:t> y Memoria utilizados en CHAINING </a:t>
+            </a:r>
+            <a:endParaRPr lang="en-US" sz="1800" b="1">
+              <a:effectLst/>
+            </a:endParaRPr>
+          </a:p>
+        </c:rich>
+      </c:tx>
+      <c:overlay val="0"/>
+      <c:spPr>
+        <a:noFill/>
+        <a:ln>
+          <a:noFill/>
+        </a:ln>
+        <a:effectLst/>
+      </c:spPr>
+    </c:title>
+    <c:autoTitleDeleted val="0"/>
+    <c:plotArea>
+      <c:layout/>
+      <c:scatterChart>
+        <c:scatterStyle val="smoothMarker"/>
+        <c:varyColors val="0"/>
+        <c:ser>
+          <c:idx val="1"/>
+          <c:order val="1"/>
+          <c:tx>
+            <c:strRef>
+              <c:f>'Datos Lab7'!$A$8:$C$8</c:f>
+              <c:strCache>
+                <c:ptCount val="1"/>
+                <c:pt idx="0">
+                  <c:v>Carga de Catálogo CHAINING</c:v>
+                </c:pt>
+              </c:strCache>
+            </c:strRef>
+          </c:tx>
+          <c:spPr>
+            <a:ln w="19050" cap="rnd">
+              <a:solidFill>
+                <a:schemeClr val="accent5"/>
+              </a:solidFill>
+              <a:round/>
+            </a:ln>
+            <a:effectLst/>
+          </c:spPr>
+          <c:marker>
+            <c:symbol val="circle"/>
+            <c:size val="5"/>
+            <c:spPr>
+              <a:solidFill>
+                <a:schemeClr val="accent5"/>
+              </a:solidFill>
+              <a:ln w="9525">
+                <a:solidFill>
+                  <a:schemeClr val="accent5"/>
+                </a:solidFill>
+              </a:ln>
+              <a:effectLst/>
+            </c:spPr>
+          </c:marker>
+          <c:trendline>
+            <c:spPr>
+              <a:ln w="19050" cap="rnd">
+                <a:solidFill>
+                  <a:schemeClr val="accent5"/>
+                </a:solidFill>
+                <a:prstDash val="sysDot"/>
+              </a:ln>
+              <a:effectLst/>
+            </c:spPr>
+            <c:trendlineType val="poly"/>
+            <c:order val="2"/>
+            <c:dispRSqr val="1"/>
+            <c:dispEq val="1"/>
+            <c:trendlineLbl>
+              <c:numFmt formatCode="General" sourceLinked="0"/>
+              <c:spPr>
+                <a:noFill/>
+                <a:ln>
+                  <a:noFill/>
+                </a:ln>
+                <a:effectLst/>
+              </c:spPr>
+              <c:txPr>
+                <a:bodyPr rot="0" spcFirstLastPara="1" vertOverflow="ellipsis" vert="horz" wrap="square" anchor="ctr" anchorCtr="1"/>
+                <a:lstStyle/>
+                <a:p>
+                  <a:pPr>
+                    <a:defRPr sz="900" b="0" i="0" u="none" strike="noStrike" kern="1200" baseline="0">
+                      <a:solidFill>
+                        <a:schemeClr val="tx1">
+                          <a:lumMod val="65000"/>
+                          <a:lumOff val="35000"/>
+                        </a:schemeClr>
+                      </a:solidFill>
+                      <a:latin typeface="+mn-lt"/>
+                      <a:ea typeface="+mn-ea"/>
+                      <a:cs typeface="+mn-cs"/>
+                    </a:defRPr>
+                  </a:pPr>
+                  <a:endParaRPr lang="es-CO"/>
+                </a:p>
+              </c:txPr>
+            </c:trendlineLbl>
+          </c:trendline>
+          <c:xVal>
+            <c:numRef>
+              <c:f>'Datos Lab7'!$B$10:$B$12</c:f>
+              <c:numCache>
+                <c:formatCode>0.00</c:formatCode>
+                <c:ptCount val="3"/>
+                <c:pt idx="0">
+                  <c:v>1911146.1769999999</c:v>
+                </c:pt>
+                <c:pt idx="1">
+                  <c:v>1911150.15</c:v>
+                </c:pt>
+                <c:pt idx="2">
+                  <c:v>1911151.145</c:v>
+                </c:pt>
+              </c:numCache>
+            </c:numRef>
+          </c:xVal>
+          <c:yVal>
+            <c:numRef>
+              <c:f>'Datos Lab7'!$C$10:$C$12</c:f>
+              <c:numCache>
+                <c:formatCode>0.00</c:formatCode>
+                <c:ptCount val="3"/>
+                <c:pt idx="0">
+                  <c:v>69249.653000000006</c:v>
+                </c:pt>
+                <c:pt idx="1">
+                  <c:v>71331.31</c:v>
+                </c:pt>
+                <c:pt idx="2">
+                  <c:v>72751.777000000002</c:v>
+                </c:pt>
+              </c:numCache>
+            </c:numRef>
+          </c:yVal>
+          <c:smooth val="1"/>
+          <c:extLst>
+            <c:ext xmlns:c16="http://schemas.microsoft.com/office/drawing/2014/chart" uri="{C3380CC4-5D6E-409C-BE32-E72D297353CC}">
+              <c16:uniqueId val="{00000001-A22F-4E9B-8153-14AE0F340C6C}"/>
+            </c:ext>
+          </c:extLst>
+        </c:ser>
+        <c:dLbls>
+          <c:showLegendKey val="0"/>
+          <c:showVal val="0"/>
+          <c:showCatName val="0"/>
+          <c:showSerName val="0"/>
+          <c:showPercent val="0"/>
+          <c:showBubbleSize val="0"/>
+        </c:dLbls>
+        <c:axId val="696671312"/>
+        <c:axId val="1833162896"/>
+        <c:extLst>
+          <c:ext xmlns:c15="http://schemas.microsoft.com/office/drawing/2012/chart" uri="{02D57815-91ED-43cb-92C2-25804820EDAC}">
+            <c15:filteredScatterSeries>
+              <c15:ser>
+                <c:idx val="0"/>
+                <c:order val="0"/>
+                <c:tx>
+                  <c:strRef>
+                    <c:extLst>
+                      <c:ext uri="{02D57815-91ED-43cb-92C2-25804820EDAC}">
+                        <c15:formulaRef>
+                          <c15:sqref>'Datos Lab7'!$A$1:$C$1</c15:sqref>
+                        </c15:formulaRef>
+                      </c:ext>
+                    </c:extLst>
+                    <c:strCache>
+                      <c:ptCount val="1"/>
+                      <c:pt idx="0">
+                        <c:v>Carga de Catálogo PROBING</c:v>
+                      </c:pt>
+                    </c:strCache>
+                  </c:strRef>
+                </c:tx>
+                <c:spPr>
+                  <a:ln w="19050" cap="rnd">
+                    <a:solidFill>
+                      <a:schemeClr val="accent6"/>
+                    </a:solidFill>
+                    <a:round/>
+                  </a:ln>
+                  <a:effectLst/>
+                </c:spPr>
+                <c:marker>
+                  <c:symbol val="circle"/>
+                  <c:size val="5"/>
+                  <c:spPr>
+                    <a:solidFill>
+                      <a:schemeClr val="accent6"/>
+                    </a:solidFill>
+                    <a:ln w="9525">
+                      <a:solidFill>
+                        <a:schemeClr val="accent6"/>
+                      </a:solidFill>
+                    </a:ln>
+                    <a:effectLst/>
+                  </c:spPr>
+                </c:marker>
+                <c:trendline>
+                  <c:spPr>
+                    <a:ln w="19050" cap="rnd">
+                      <a:solidFill>
+                        <a:schemeClr val="accent6"/>
+                      </a:solidFill>
+                      <a:prstDash val="sysDot"/>
+                    </a:ln>
+                    <a:effectLst/>
+                  </c:spPr>
+                  <c:trendlineType val="poly"/>
+                  <c:order val="2"/>
+                  <c:dispRSqr val="1"/>
+                  <c:dispEq val="1"/>
+                  <c:trendlineLbl>
+                    <c:numFmt formatCode="General" sourceLinked="0"/>
+                    <c:spPr>
+                      <a:noFill/>
+                      <a:ln>
+                        <a:noFill/>
+                      </a:ln>
+                      <a:effectLst/>
+                    </c:spPr>
+                    <c:txPr>
+                      <a:bodyPr rot="0" spcFirstLastPara="1" vertOverflow="ellipsis" vert="horz" wrap="square" anchor="ctr" anchorCtr="1"/>
+                      <a:lstStyle/>
+                      <a:p>
+                        <a:pPr>
+                          <a:defRPr sz="900" b="0" i="0" u="none" strike="noStrike" kern="1200" baseline="0">
+                            <a:solidFill>
+                              <a:schemeClr val="tx1">
+                                <a:lumMod val="65000"/>
+                                <a:lumOff val="35000"/>
+                              </a:schemeClr>
+                            </a:solidFill>
+                            <a:latin typeface="+mn-lt"/>
+                            <a:ea typeface="+mn-ea"/>
+                            <a:cs typeface="+mn-cs"/>
+                          </a:defRPr>
+                        </a:pPr>
+                        <a:endParaRPr lang="es-CO"/>
+                      </a:p>
+                    </c:txPr>
+                  </c:trendlineLbl>
+                </c:trendline>
+                <c:xVal>
+                  <c:numRef>
+                    <c:extLst>
+                      <c:ext uri="{02D57815-91ED-43cb-92C2-25804820EDAC}">
+                        <c15:formulaRef>
+                          <c15:sqref>'Datos Lab7'!$B$3:$B$5</c15:sqref>
+                        </c15:formulaRef>
+                      </c:ext>
+                    </c:extLst>
+                    <c:numCache>
+                      <c:formatCode>0.00</c:formatCode>
+                      <c:ptCount val="3"/>
+                      <c:pt idx="0">
+                        <c:v>1911133.287</c:v>
+                      </c:pt>
+                      <c:pt idx="1">
+                        <c:v>1911133.1769999999</c:v>
+                      </c:pt>
+                      <c:pt idx="2">
+                        <c:v>1911133.1140000001</c:v>
+                      </c:pt>
+                    </c:numCache>
+                  </c:numRef>
+                </c:xVal>
+                <c:yVal>
+                  <c:numRef>
+                    <c:extLst>
+                      <c:ext uri="{02D57815-91ED-43cb-92C2-25804820EDAC}">
+                        <c15:formulaRef>
+                          <c15:sqref>'Datos Lab7'!$C$3:$C$5</c15:sqref>
+                        </c15:formulaRef>
+                      </c:ext>
+                    </c:extLst>
+                    <c:numCache>
+                      <c:formatCode>0.00</c:formatCode>
+                      <c:ptCount val="3"/>
+                      <c:pt idx="0">
+                        <c:v>67851.532999999996</c:v>
+                      </c:pt>
+                      <c:pt idx="1">
+                        <c:v>67091.591</c:v>
+                      </c:pt>
+                      <c:pt idx="2">
+                        <c:v>67083.797999999995</c:v>
+                      </c:pt>
+                    </c:numCache>
+                  </c:numRef>
+                </c:yVal>
+                <c:smooth val="1"/>
+                <c:extLst>
+                  <c:ext xmlns:c16="http://schemas.microsoft.com/office/drawing/2014/chart" uri="{C3380CC4-5D6E-409C-BE32-E72D297353CC}">
+                    <c16:uniqueId val="{00000003-A22F-4E9B-8153-14AE0F340C6C}"/>
+                  </c:ext>
+                </c:extLst>
+              </c15:ser>
+            </c15:filteredScatterSeries>
+          </c:ext>
+        </c:extLst>
+      </c:scatterChart>
+      <c:valAx>
+        <c:axId val="696671312"/>
+        <c:scaling>
+          <c:orientation val="minMax"/>
+        </c:scaling>
+        <c:delete val="0"/>
+        <c:axPos val="b"/>
+        <c:majorGridlines>
+          <c:spPr>
+            <a:ln w="9525" cap="flat" cmpd="sng" algn="ctr">
+              <a:solidFill>
+                <a:schemeClr val="tx1">
+                  <a:lumMod val="15000"/>
+                  <a:lumOff val="85000"/>
+                </a:schemeClr>
+              </a:solidFill>
+              <a:round/>
+            </a:ln>
+            <a:effectLst/>
+          </c:spPr>
+        </c:majorGridlines>
+        <c:title>
+          <c:tx>
+            <c:rich>
+              <a:bodyPr rot="0" spcFirstLastPara="1" vertOverflow="ellipsis" vert="horz" wrap="square" anchor="ctr" anchorCtr="1"/>
+              <a:lstStyle/>
+              <a:p>
+                <a:pPr>
+                  <a:defRPr sz="1000" b="0" i="0" u="none" strike="noStrike" kern="1200" baseline="0">
+                    <a:solidFill>
+                      <a:schemeClr val="tx1">
+                        <a:lumMod val="65000"/>
+                        <a:lumOff val="35000"/>
+                      </a:schemeClr>
+                    </a:solidFill>
+                    <a:latin typeface="+mn-lt"/>
+                    <a:ea typeface="+mn-ea"/>
+                    <a:cs typeface="+mn-cs"/>
+                  </a:defRPr>
+                </a:pPr>
+                <a:r>
+                  <a:rPr lang="en-US" b="1"/>
+                  <a:t>Memoria Utilizada [</a:t>
+                </a:r>
+                <a:r>
+                  <a:rPr lang="es-419" sz="1000" b="1" i="0" u="none" strike="noStrike" baseline="0">
+                    <a:effectLst/>
+                  </a:rPr>
+                  <a:t>kB</a:t>
+                </a:r>
+                <a:r>
+                  <a:rPr lang="en-US" b="1"/>
+                  <a:t>]</a:t>
+                </a:r>
+              </a:p>
+            </c:rich>
+          </c:tx>
+          <c:overlay val="0"/>
+          <c:spPr>
+            <a:noFill/>
+            <a:ln>
+              <a:noFill/>
+            </a:ln>
+            <a:effectLst/>
+          </c:spPr>
+        </c:title>
+        <c:numFmt formatCode="0.00" sourceLinked="1"/>
+        <c:majorTickMark val="none"/>
+        <c:minorTickMark val="none"/>
+        <c:tickLblPos val="nextTo"/>
+        <c:spPr>
+          <a:noFill/>
+          <a:ln w="9525" cap="flat" cmpd="sng" algn="ctr">
+            <a:solidFill>
+              <a:schemeClr val="tx1">
+                <a:lumMod val="25000"/>
+                <a:lumOff val="75000"/>
+              </a:schemeClr>
+            </a:solidFill>
+            <a:round/>
+          </a:ln>
+          <a:effectLst/>
+        </c:spPr>
+        <c:txPr>
+          <a:bodyPr rot="-60000000" spcFirstLastPara="1" vertOverflow="ellipsis" vert="horz" wrap="square" anchor="ctr" anchorCtr="1"/>
+          <a:lstStyle/>
+          <a:p>
+            <a:pPr>
+              <a:defRPr sz="900" b="0" i="0" u="none" strike="noStrike" kern="1200" baseline="0">
+                <a:solidFill>
+                  <a:schemeClr val="tx1">
+                    <a:lumMod val="65000"/>
+                    <a:lumOff val="35000"/>
+                  </a:schemeClr>
+                </a:solidFill>
+                <a:latin typeface="+mn-lt"/>
+                <a:ea typeface="+mn-ea"/>
+                <a:cs typeface="+mn-cs"/>
+              </a:defRPr>
+            </a:pPr>
+            <a:endParaRPr lang="es-CO"/>
+          </a:p>
+        </c:txPr>
+        <c:crossAx val="1833162896"/>
+        <c:crosses val="autoZero"/>
+        <c:crossBetween val="midCat"/>
+      </c:valAx>
+      <c:valAx>
+        <c:axId val="1833162896"/>
+        <c:scaling>
+          <c:orientation val="minMax"/>
+        </c:scaling>
+        <c:delete val="0"/>
+        <c:axPos val="l"/>
+        <c:majorGridlines>
+          <c:spPr>
+            <a:ln w="9525" cap="flat" cmpd="sng" algn="ctr">
+              <a:solidFill>
+                <a:schemeClr val="tx1">
+                  <a:lumMod val="15000"/>
+                  <a:lumOff val="85000"/>
+                </a:schemeClr>
+              </a:solidFill>
+              <a:round/>
+            </a:ln>
+            <a:effectLst/>
+          </c:spPr>
+        </c:majorGridlines>
+        <c:title>
+          <c:tx>
+            <c:rich>
+              <a:bodyPr rot="-5400000" spcFirstLastPara="1" vertOverflow="ellipsis" vert="horz" wrap="square" anchor="ctr" anchorCtr="1"/>
+              <a:lstStyle/>
+              <a:p>
+                <a:pPr>
+                  <a:defRPr sz="1000" b="0" i="0" u="none" strike="noStrike" kern="1200" baseline="0">
+                    <a:solidFill>
+                      <a:schemeClr val="tx1">
+                        <a:lumMod val="65000"/>
+                        <a:lumOff val="35000"/>
+                      </a:schemeClr>
+                    </a:solidFill>
+                    <a:latin typeface="+mn-lt"/>
+                    <a:ea typeface="+mn-ea"/>
+                    <a:cs typeface="+mn-cs"/>
+                  </a:defRPr>
+                </a:pPr>
+                <a:r>
+                  <a:rPr lang="en-US" b="1"/>
+                  <a:t>Tiempo</a:t>
+                </a:r>
+                <a:r>
+                  <a:rPr lang="en-US" b="1" baseline="0"/>
+                  <a:t> de ejecución [ms]</a:t>
+                </a:r>
+                <a:endParaRPr lang="en-US" b="1"/>
+              </a:p>
+            </c:rich>
+          </c:tx>
+          <c:overlay val="0"/>
+          <c:spPr>
+            <a:noFill/>
+            <a:ln>
+              <a:noFill/>
+            </a:ln>
+            <a:effectLst/>
+          </c:spPr>
+        </c:title>
+        <c:numFmt formatCode="0.00" sourceLinked="1"/>
+        <c:majorTickMark val="none"/>
+        <c:minorTickMark val="none"/>
+        <c:tickLblPos val="nextTo"/>
+        <c:spPr>
+          <a:noFill/>
+          <a:ln w="9525" cap="flat" cmpd="sng" algn="ctr">
+            <a:solidFill>
+              <a:schemeClr val="tx1">
+                <a:lumMod val="25000"/>
+                <a:lumOff val="75000"/>
+              </a:schemeClr>
+            </a:solidFill>
+            <a:round/>
+          </a:ln>
+          <a:effectLst/>
+        </c:spPr>
+        <c:txPr>
+          <a:bodyPr rot="-60000000" spcFirstLastPara="1" vertOverflow="ellipsis" vert="horz" wrap="square" anchor="ctr" anchorCtr="1"/>
+          <a:lstStyle/>
+          <a:p>
+            <a:pPr>
+              <a:defRPr sz="900" b="0" i="0" u="none" strike="noStrike" kern="1200" baseline="0">
+                <a:solidFill>
+                  <a:schemeClr val="tx1">
+                    <a:lumMod val="65000"/>
+                    <a:lumOff val="35000"/>
+                  </a:schemeClr>
+                </a:solidFill>
+                <a:latin typeface="+mn-lt"/>
+                <a:ea typeface="+mn-ea"/>
+                <a:cs typeface="+mn-cs"/>
+              </a:defRPr>
+            </a:pPr>
+            <a:endParaRPr lang="es-CO"/>
+          </a:p>
+        </c:txPr>
+        <c:crossAx val="696671312"/>
+        <c:crosses val="autoZero"/>
+        <c:crossBetween val="midCat"/>
+      </c:valAx>
+    </c:plotArea>
+    <c:legend>
+      <c:legendPos val="b"/>
+      <c:overlay val="0"/>
+      <c:spPr>
+        <a:noFill/>
+        <a:ln>
+          <a:noFill/>
+        </a:ln>
+        <a:effectLst/>
+      </c:spPr>
+      <c:txPr>
+        <a:bodyPr rot="0" spcFirstLastPara="1" vertOverflow="ellipsis" vert="horz" wrap="square" anchor="ctr" anchorCtr="1"/>
+        <a:lstStyle/>
+        <a:p>
+          <a:pPr>
+            <a:defRPr sz="900" b="0" i="0" u="none" strike="noStrike" kern="1200" baseline="0">
+              <a:solidFill>
+                <a:schemeClr val="tx1">
+                  <a:lumMod val="65000"/>
+                  <a:lumOff val="35000"/>
+                </a:schemeClr>
+              </a:solidFill>
+              <a:latin typeface="+mn-lt"/>
+              <a:ea typeface="+mn-ea"/>
+              <a:cs typeface="+mn-cs"/>
+            </a:defRPr>
+          </a:pPr>
+          <a:endParaRPr lang="es-CO"/>
+        </a:p>
+      </c:txPr>
+    </c:legend>
+    <c:plotVisOnly val="1"/>
+    <c:dispBlanksAs val="gap"/>
+    <c:showDLblsOverMax val="0"/>
+    <c:extLst/>
+  </c:chart>
+  <c:txPr>
+    <a:bodyPr/>
+    <a:lstStyle/>
+    <a:p>
+      <a:pPr>
+        <a:defRPr/>
+      </a:pPr>
+      <a:endParaRPr lang="es-CO"/>
+    </a:p>
+  </c:txPr>
+  <c:externalData r:id="rId1">
+    <c:autoUpdate val="0"/>
+  </c:externalData>
+</c:chartSpace>
 </file>
 
 <file path=word/theme/theme1.xml><?xml version="1.0" encoding="utf-8"?>

</xml_diff>